<commit_message>
edited Treemap pane functions
</commit_message>
<xml_diff>
--- a/app/documentation/Overherd Functional Specification.docx
+++ b/app/documentation/Overherd Functional Specification.docx
@@ -232,7 +232,11 @@
       </w:r>
       <w:proofErr w:type="spellEnd"/>
       <w:r>
-        <w:t xml:space="preserve"> loves food. She even considers herself a “food tourist”, willing to travel almost anywhere to eat great food and looking for great food any time she travels. She’s just moved to Chicago, and she wants to know where to eat all the time. She uses </w:t>
+        <w:t xml:space="preserve"> loves food. She even considers herself a “food tourist”, willing to travel almost </w:t>
+      </w:r>
+      <w:r>
+        <w:lastRenderedPageBreak/>
+        <w:t xml:space="preserve">anywhere to eat great food and looking for great food any time she travels. She’s just moved to Chicago, and she wants to know where to eat all the time. She uses </w:t>
       </w:r>
       <w:proofErr w:type="spellStart"/>
       <w:r>
@@ -450,12 +454,7 @@
     </w:p>
     <w:p>
       <w:r>
-        <w:t>In this document, these screens will be referre</w:t>
-      </w:r>
-      <w:bookmarkStart w:id="0" w:name="_GoBack"/>
-      <w:bookmarkEnd w:id="0"/>
-      <w:r>
-        <w:t xml:space="preserve">d to like so: </w:t>
+        <w:t xml:space="preserve">In this document, these screens will be referred to like so: </w:t>
       </w:r>
       <w:r>
         <w:rPr>
@@ -780,6 +779,54 @@
       </w:r>
     </w:p>
     <w:p>
+      <w:r>
+        <w:t xml:space="preserve">Color in the </w:t>
+      </w:r>
+      <w:proofErr w:type="spellStart"/>
+      <w:r>
+        <w:t>treemap</w:t>
+      </w:r>
+      <w:proofErr w:type="spellEnd"/>
+      <w:r>
+        <w:t xml:space="preserve"> indicates </w:t>
+      </w:r>
+      <w:proofErr w:type="spellStart"/>
+      <w:r>
+        <w:t>recency</w:t>
+      </w:r>
+      <w:proofErr w:type="spellEnd"/>
+      <w:r>
+        <w:t xml:space="preserve"> – the brighter the green or blue, the more recent the latest message in that topic.</w:t>
+      </w:r>
+    </w:p>
+    <w:p>
+      <w:r>
+        <w:t>Size of the boxes indicates amount of content – the bigger the box, the more content it contains. We’re going to start with “number of messages underneath” to determine size, so big boxes have lots of replies, small boxes have just a few.</w:t>
+      </w:r>
+    </w:p>
+    <w:p>
+      <w:pPr>
+        <w:ind w:left="720"/>
+        <w:rPr>
+          <w:b/>
+        </w:rPr>
+      </w:pPr>
+      <w:r>
+        <w:rPr>
+          <w:b/>
+        </w:rPr>
+        <w:t>Technical Note</w:t>
+      </w:r>
+    </w:p>
+    <w:p>
+      <w:pPr>
+        <w:ind w:left="720"/>
+      </w:pPr>
+      <w:r>
+        <w:t>Not sure whether size should be determined by word count, character count, number of replies, or what.</w:t>
+      </w:r>
+    </w:p>
+    <w:p>
       <w:pPr>
         <w:pStyle w:val="Heading3"/>
       </w:pPr>
@@ -848,6 +895,18 @@
           <w:numId w:val="4"/>
         </w:numPr>
       </w:pPr>
+      <w:r>
+        <w:t>NOTE: what happens next is undetermined</w:t>
+      </w:r>
+    </w:p>
+    <w:p>
+      <w:pPr>
+        <w:pStyle w:val="ListParagraph"/>
+        <w:numPr>
+          <w:ilvl w:val="1"/>
+          <w:numId w:val="4"/>
+        </w:numPr>
+      </w:pPr>
       <w:proofErr w:type="gramStart"/>
       <w:r>
         <w:t>redraws</w:t>
@@ -869,6 +928,63 @@
       </w:r>
       <w:r>
         <w:t>that topic are shown</w:t>
+      </w:r>
+      <w:r>
+        <w:t>, and all depths from that message to how ever many levels of replies it has are shown in a single screen or</w:t>
+      </w:r>
+    </w:p>
+    <w:p>
+      <w:pPr>
+        <w:pStyle w:val="ListParagraph"/>
+        <w:numPr>
+          <w:ilvl w:val="1"/>
+          <w:numId w:val="4"/>
+        </w:numPr>
+      </w:pPr>
+      <w:proofErr w:type="gramStart"/>
+      <w:r>
+        <w:t>redraws</w:t>
+      </w:r>
+      <w:proofErr w:type="gramEnd"/>
+      <w:r>
+        <w:t xml:space="preserve"> the </w:t>
+      </w:r>
+      <w:proofErr w:type="spellStart"/>
+      <w:r>
+        <w:t>treemap</w:t>
+      </w:r>
+      <w:proofErr w:type="spellEnd"/>
+      <w:r>
+        <w:t xml:space="preserve"> so that the topic becomes the root of the </w:t>
+      </w:r>
+      <w:proofErr w:type="spellStart"/>
+      <w:r>
+        <w:t>treemap</w:t>
+      </w:r>
+      <w:proofErr w:type="spellEnd"/>
+      <w:r>
+        <w:t xml:space="preserve">, and the next level of replies become the leaves. In this case, each time you click something in the </w:t>
+      </w:r>
+      <w:proofErr w:type="spellStart"/>
+      <w:r>
+        <w:t>treemap</w:t>
+      </w:r>
+      <w:proofErr w:type="spellEnd"/>
+      <w:r>
+        <w:t>, it redraws so that that topic or message that you clicked is the root, and that topic’s or message’s replies are the leaves.</w:t>
+      </w:r>
+    </w:p>
+    <w:p>
+      <w:pPr>
+        <w:rPr>
+          <w:i/>
+        </w:rPr>
+      </w:pPr>
+      <w:r>
+        <w:rPr>
+          <w:i/>
+        </w:rPr>
+        <w:t>If 2a, then:</w:t>
       </w:r>
     </w:p>
     <w:p>
@@ -912,7 +1028,7 @@
           <wp:inline distT="0" distB="0" distL="0" distR="0" wp14:anchorId="22452780" wp14:editId="71E39F17">
             <wp:extent cx="2971800" cy="3427331"/>
             <wp:effectExtent l="0" t="0" r="0" b="1905"/>
-            <wp:docPr id="3" name=""/>
+            <wp:docPr id="3" name="Picture 3"/>
             <wp:cNvGraphicFramePr>
               <a:graphicFrameLocks xmlns:a="http://schemas.openxmlformats.org/drawingml/2006/main" noChangeAspect="1"/>
             </wp:cNvGraphicFramePr>
@@ -978,8 +1094,21 @@
       </w:r>
     </w:p>
     <w:p>
-      <w:r>
-        <w:t xml:space="preserve">Color in the </w:t>
+      <w:pPr>
+        <w:rPr>
+          <w:i/>
+        </w:rPr>
+      </w:pPr>
+      <w:r>
+        <w:rPr>
+          <w:i/>
+        </w:rPr>
+        <w:t>If 2b, then:</w:t>
+      </w:r>
+    </w:p>
+    <w:p>
+      <w:r>
+        <w:t xml:space="preserve">The </w:t>
       </w:r>
       <w:proofErr w:type="spellStart"/>
       <w:r>
@@ -987,20 +1116,7 @@
       </w:r>
       <w:proofErr w:type="spellEnd"/>
       <w:r>
-        <w:t xml:space="preserve"> indicates </w:t>
-      </w:r>
-      <w:proofErr w:type="spellStart"/>
-      <w:r>
-        <w:t>recency</w:t>
-      </w:r>
-      <w:proofErr w:type="spellEnd"/>
-      <w:r>
-        <w:t xml:space="preserve"> – the brighter the green or blue, the more recent the thread or message.</w:t>
-      </w:r>
-    </w:p>
-    <w:p>
-      <w:r>
-        <w:t>Size of the boxes indicates amount of content – the bigger the box, the more content it contains.</w:t>
+        <w:t xml:space="preserve"> will look similar to the default blue one, but the root and leaves will change.</w:t>
       </w:r>
     </w:p>
     <w:p>
@@ -1022,13 +1138,15 @@
         <w:ind w:left="720"/>
       </w:pPr>
       <w:r>
-        <w:t>Not sure whether size should be determined by word count, character count, number of replies, or what.</w:t>
+        <w:t>Technically makes sense to start with 2b because it’s just iterating on an existing layout algorithm. 2a is a future feature.</w:t>
       </w:r>
     </w:p>
     <w:p>
       <w:pPr>
         <w:pStyle w:val="Heading3"/>
       </w:pPr>
+      <w:bookmarkStart w:id="0" w:name="_GoBack"/>
+      <w:bookmarkEnd w:id="0"/>
       <w:r>
         <w:t>Detail Pane</w:t>
       </w:r>
@@ -1378,7 +1496,7 @@
         <w:rStyle w:val="PageNumber"/>
         <w:noProof/>
       </w:rPr>
-      <w:t>2</w:t>
+      <w:t>5</w:t>
     </w:r>
     <w:r>
       <w:rPr>
@@ -1412,7 +1530,7 @@
       <w:rPr>
         <w:noProof/>
       </w:rPr>
-      <w:t>3/7/11</w:t>
+      <w:t>3/8/11</w:t>
     </w:r>
     <w:r>
       <w:fldChar w:fldCharType="end"/>
@@ -1660,7 +1778,7 @@
         <w:ind w:left="720" w:hanging="360"/>
       </w:pPr>
     </w:lvl>
-    <w:lvl w:ilvl="1" w:tplc="04090019" w:tentative="1">
+    <w:lvl w:ilvl="1" w:tplc="04090019">
       <w:start w:val="1"/>
       <w:numFmt w:val="lowerLetter"/>
       <w:lvlText w:val="%2."/>
@@ -2374,6 +2492,7 @@
   <w:style w:type="character" w:default="1" w:styleId="DefaultParagraphFont">
     <w:name w:val="Default Paragraph Font"/>
     <w:uiPriority w:val="1"/>
+    <w:semiHidden/>
     <w:unhideWhenUsed/>
   </w:style>
   <w:style w:type="table" w:default="1" w:styleId="TableNormal">
@@ -3040,6 +3159,7 @@
   <w:style w:type="character" w:default="1" w:styleId="DefaultParagraphFont">
     <w:name w:val="Default Paragraph Font"/>
     <w:uiPriority w:val="1"/>
+    <w:semiHidden/>
     <w:unhideWhenUsed/>
   </w:style>
   <w:style w:type="table" w:default="1" w:styleId="TableNormal">
@@ -4659,6 +4779,13 @@
         </dgm:presLayoutVars>
       </dgm:prSet>
       <dgm:spPr/>
+      <dgm:t>
+        <a:bodyPr/>
+        <a:lstStyle/>
+        <a:p>
+          <a:endParaRPr lang="en-US"/>
+        </a:p>
+      </dgm:t>
     </dgm:pt>
     <dgm:pt modelId="{6316E135-8B3F-5B4B-8181-5CF4B8788E5D}" type="pres">
       <dgm:prSet presAssocID="{41099D7E-57F6-CE48-8DE2-7AD97E2E34D0}" presName="root1" presStyleCnt="0"/>
@@ -4671,6 +4798,13 @@
         </dgm:presLayoutVars>
       </dgm:prSet>
       <dgm:spPr/>
+      <dgm:t>
+        <a:bodyPr/>
+        <a:lstStyle/>
+        <a:p>
+          <a:endParaRPr lang="en-US"/>
+        </a:p>
+      </dgm:t>
     </dgm:pt>
     <dgm:pt modelId="{0145F25A-A359-4143-9FFF-66C2668A955F}" type="pres">
       <dgm:prSet presAssocID="{41099D7E-57F6-CE48-8DE2-7AD97E2E34D0}" presName="level2hierChild" presStyleCnt="0"/>
@@ -4679,10 +4813,24 @@
     <dgm:pt modelId="{A4C513CC-73A6-454C-B101-F15F8F23A0C9}" type="pres">
       <dgm:prSet presAssocID="{174ABDD0-73EF-C740-BF4E-955E6525DFF7}" presName="conn2-1" presStyleLbl="parChTrans1D2" presStyleIdx="0" presStyleCnt="1"/>
       <dgm:spPr/>
+      <dgm:t>
+        <a:bodyPr/>
+        <a:lstStyle/>
+        <a:p>
+          <a:endParaRPr lang="en-US"/>
+        </a:p>
+      </dgm:t>
     </dgm:pt>
     <dgm:pt modelId="{DC6643D5-BD9A-3B46-A13D-BC9F15D3A52C}" type="pres">
       <dgm:prSet presAssocID="{174ABDD0-73EF-C740-BF4E-955E6525DFF7}" presName="connTx" presStyleLbl="parChTrans1D2" presStyleIdx="0" presStyleCnt="1"/>
       <dgm:spPr/>
+      <dgm:t>
+        <a:bodyPr/>
+        <a:lstStyle/>
+        <a:p>
+          <a:endParaRPr lang="en-US"/>
+        </a:p>
+      </dgm:t>
     </dgm:pt>
     <dgm:pt modelId="{C0115097-9418-3B47-990E-2905B41FA059}" type="pres">
       <dgm:prSet presAssocID="{4217799A-A1B5-6A48-8453-B2888860907C}" presName="root2" presStyleCnt="0"/>
@@ -4710,10 +4858,24 @@
     <dgm:pt modelId="{F7F3CA98-18C7-D149-B140-2D0596263876}" type="pres">
       <dgm:prSet presAssocID="{76C01752-0531-8144-925B-1ED326CCC7E3}" presName="conn2-1" presStyleLbl="parChTrans1D3" presStyleIdx="0" presStyleCnt="1"/>
       <dgm:spPr/>
+      <dgm:t>
+        <a:bodyPr/>
+        <a:lstStyle/>
+        <a:p>
+          <a:endParaRPr lang="en-US"/>
+        </a:p>
+      </dgm:t>
     </dgm:pt>
     <dgm:pt modelId="{CA371DE8-DD24-3047-BA4A-B1B8CE98EDE5}" type="pres">
       <dgm:prSet presAssocID="{76C01752-0531-8144-925B-1ED326CCC7E3}" presName="connTx" presStyleLbl="parChTrans1D3" presStyleIdx="0" presStyleCnt="1"/>
       <dgm:spPr/>
+      <dgm:t>
+        <a:bodyPr/>
+        <a:lstStyle/>
+        <a:p>
+          <a:endParaRPr lang="en-US"/>
+        </a:p>
+      </dgm:t>
     </dgm:pt>
     <dgm:pt modelId="{4DE819A7-4BD5-554F-8346-5B9650B3E8CE}" type="pres">
       <dgm:prSet presAssocID="{F7F6E254-9367-DC48-A3B0-835D5C32CBD3}" presName="root2" presStyleCnt="0"/>
@@ -4726,6 +4888,13 @@
         </dgm:presLayoutVars>
       </dgm:prSet>
       <dgm:spPr/>
+      <dgm:t>
+        <a:bodyPr/>
+        <a:lstStyle/>
+        <a:p>
+          <a:endParaRPr lang="en-US"/>
+        </a:p>
+      </dgm:t>
     </dgm:pt>
     <dgm:pt modelId="{817456F6-D434-B040-8EC7-62158D793012}" type="pres">
       <dgm:prSet presAssocID="{F7F6E254-9367-DC48-A3B0-835D5C32CBD3}" presName="level3hierChild" presStyleCnt="0"/>
@@ -4734,10 +4903,24 @@
     <dgm:pt modelId="{7EDBA760-1881-3B4B-AE19-92276AAA165E}" type="pres">
       <dgm:prSet presAssocID="{9E11099B-98EA-F043-9F09-F0E4739EF845}" presName="conn2-1" presStyleLbl="parChTrans1D4" presStyleIdx="0" presStyleCnt="4"/>
       <dgm:spPr/>
+      <dgm:t>
+        <a:bodyPr/>
+        <a:lstStyle/>
+        <a:p>
+          <a:endParaRPr lang="en-US"/>
+        </a:p>
+      </dgm:t>
     </dgm:pt>
     <dgm:pt modelId="{4A0D3852-A58D-0C47-BEC6-D19D8548D5EA}" type="pres">
       <dgm:prSet presAssocID="{9E11099B-98EA-F043-9F09-F0E4739EF845}" presName="connTx" presStyleLbl="parChTrans1D4" presStyleIdx="0" presStyleCnt="4"/>
       <dgm:spPr/>
+      <dgm:t>
+        <a:bodyPr/>
+        <a:lstStyle/>
+        <a:p>
+          <a:endParaRPr lang="en-US"/>
+        </a:p>
+      </dgm:t>
     </dgm:pt>
     <dgm:pt modelId="{DF3D959F-3151-0E4C-BEBA-28EBC211BECD}" type="pres">
       <dgm:prSet presAssocID="{93BB10C6-F49D-D449-BFD3-371B93570F8A}" presName="root2" presStyleCnt="0"/>
@@ -4765,10 +4948,24 @@
     <dgm:pt modelId="{E3DC48A9-662E-D849-ABE6-3BADE202300A}" type="pres">
       <dgm:prSet presAssocID="{47110007-0D3F-DC4F-93D8-DB01E2DE2C09}" presName="conn2-1" presStyleLbl="parChTrans1D4" presStyleIdx="1" presStyleCnt="4"/>
       <dgm:spPr/>
+      <dgm:t>
+        <a:bodyPr/>
+        <a:lstStyle/>
+        <a:p>
+          <a:endParaRPr lang="en-US"/>
+        </a:p>
+      </dgm:t>
     </dgm:pt>
     <dgm:pt modelId="{7151E0FC-2019-5640-B78F-150BFA57F7EC}" type="pres">
       <dgm:prSet presAssocID="{47110007-0D3F-DC4F-93D8-DB01E2DE2C09}" presName="connTx" presStyleLbl="parChTrans1D4" presStyleIdx="1" presStyleCnt="4"/>
       <dgm:spPr/>
+      <dgm:t>
+        <a:bodyPr/>
+        <a:lstStyle/>
+        <a:p>
+          <a:endParaRPr lang="en-US"/>
+        </a:p>
+      </dgm:t>
     </dgm:pt>
     <dgm:pt modelId="{2D9E1D29-A5EA-024C-A9B1-88F9D6F7C717}" type="pres">
       <dgm:prSet presAssocID="{19E4B251-1158-184C-AEC5-340BDA7BF828}" presName="root2" presStyleCnt="0"/>
@@ -4796,10 +4993,24 @@
     <dgm:pt modelId="{A9EDC738-C283-D24D-905A-1C824EA854C7}" type="pres">
       <dgm:prSet presAssocID="{038CF8B5-A14F-CC42-BDBD-0285EE0B087B}" presName="conn2-1" presStyleLbl="parChTrans1D4" presStyleIdx="2" presStyleCnt="4"/>
       <dgm:spPr/>
+      <dgm:t>
+        <a:bodyPr/>
+        <a:lstStyle/>
+        <a:p>
+          <a:endParaRPr lang="en-US"/>
+        </a:p>
+      </dgm:t>
     </dgm:pt>
     <dgm:pt modelId="{AEC851A6-9652-5742-B1B8-D6CFE1ACA912}" type="pres">
       <dgm:prSet presAssocID="{038CF8B5-A14F-CC42-BDBD-0285EE0B087B}" presName="connTx" presStyleLbl="parChTrans1D4" presStyleIdx="2" presStyleCnt="4"/>
       <dgm:spPr/>
+      <dgm:t>
+        <a:bodyPr/>
+        <a:lstStyle/>
+        <a:p>
+          <a:endParaRPr lang="en-US"/>
+        </a:p>
+      </dgm:t>
     </dgm:pt>
     <dgm:pt modelId="{7DD18319-6412-4B4A-8FAF-D1CAA1B83B71}" type="pres">
       <dgm:prSet presAssocID="{493A166F-C0FA-0C41-AE94-B1717AF58B03}" presName="root2" presStyleCnt="0"/>
@@ -4827,10 +5038,24 @@
     <dgm:pt modelId="{53FBC06C-EE0E-2B4F-B3D9-C63FB0F643FD}" type="pres">
       <dgm:prSet presAssocID="{0F0213B0-DE07-EC4A-A808-80CCFE25450B}" presName="conn2-1" presStyleLbl="parChTrans1D4" presStyleIdx="3" presStyleCnt="4"/>
       <dgm:spPr/>
+      <dgm:t>
+        <a:bodyPr/>
+        <a:lstStyle/>
+        <a:p>
+          <a:endParaRPr lang="en-US"/>
+        </a:p>
+      </dgm:t>
     </dgm:pt>
     <dgm:pt modelId="{FEC3D41B-696C-9043-97B5-9A381A846730}" type="pres">
       <dgm:prSet presAssocID="{0F0213B0-DE07-EC4A-A808-80CCFE25450B}" presName="connTx" presStyleLbl="parChTrans1D4" presStyleIdx="3" presStyleCnt="4"/>
       <dgm:spPr/>
+      <dgm:t>
+        <a:bodyPr/>
+        <a:lstStyle/>
+        <a:p>
+          <a:endParaRPr lang="en-US"/>
+        </a:p>
+      </dgm:t>
     </dgm:pt>
     <dgm:pt modelId="{973216CE-0BB1-C64E-A841-CAF45D4C8EB7}" type="pres">
       <dgm:prSet presAssocID="{101703B3-A6B0-D84A-B3CA-00AE0C8A2E47}" presName="root2" presStyleCnt="0"/>
@@ -4857,33 +5082,33 @@
     </dgm:pt>
   </dgm:ptLst>
   <dgm:cxnLst>
+    <dgm:cxn modelId="{F5BBAB1E-4263-9F41-A1AC-70519001EA02}" type="presOf" srcId="{47110007-0D3F-DC4F-93D8-DB01E2DE2C09}" destId="{7151E0FC-2019-5640-B78F-150BFA57F7EC}" srcOrd="1" destOrd="0" presId="urn:microsoft.com/office/officeart/2005/8/layout/hierarchy2"/>
+    <dgm:cxn modelId="{E9DF6C3F-A772-8B48-9832-3AFFB48D96D4}" type="presOf" srcId="{76C01752-0531-8144-925B-1ED326CCC7E3}" destId="{F7F3CA98-18C7-D149-B140-2D0596263876}" srcOrd="0" destOrd="0" presId="urn:microsoft.com/office/officeart/2005/8/layout/hierarchy2"/>
+    <dgm:cxn modelId="{41A699EF-0A95-DE40-BB01-A1CE2216206D}" type="presOf" srcId="{9E11099B-98EA-F043-9F09-F0E4739EF845}" destId="{4A0D3852-A58D-0C47-BEC6-D19D8548D5EA}" srcOrd="1" destOrd="0" presId="urn:microsoft.com/office/officeart/2005/8/layout/hierarchy2"/>
+    <dgm:cxn modelId="{F8534C4D-39B3-924C-99A2-ACB18FA11870}" type="presOf" srcId="{0F0213B0-DE07-EC4A-A808-80CCFE25450B}" destId="{53FBC06C-EE0E-2B4F-B3D9-C63FB0F643FD}" srcOrd="0" destOrd="0" presId="urn:microsoft.com/office/officeart/2005/8/layout/hierarchy2"/>
+    <dgm:cxn modelId="{0DD05370-36DC-2C4E-9175-11F173FB57B3}" srcId="{2E696EAA-79DE-9F43-9DA4-C27798ABC938}" destId="{41099D7E-57F6-CE48-8DE2-7AD97E2E34D0}" srcOrd="0" destOrd="0" parTransId="{4B12F751-5705-3F4D-99E2-555E39F6D9EE}" sibTransId="{7015F2B1-C51F-194F-A43F-174511A2FAED}"/>
+    <dgm:cxn modelId="{88779779-F243-9B48-9F79-5510911015DD}" type="presOf" srcId="{038CF8B5-A14F-CC42-BDBD-0285EE0B087B}" destId="{A9EDC738-C283-D24D-905A-1C824EA854C7}" srcOrd="0" destOrd="0" presId="urn:microsoft.com/office/officeart/2005/8/layout/hierarchy2"/>
     <dgm:cxn modelId="{F7919249-4956-A247-AE72-7F15E0A66CEB}" srcId="{41099D7E-57F6-CE48-8DE2-7AD97E2E34D0}" destId="{4217799A-A1B5-6A48-8453-B2888860907C}" srcOrd="0" destOrd="0" parTransId="{174ABDD0-73EF-C740-BF4E-955E6525DFF7}" sibTransId="{12505C83-7A09-6C44-A721-5317C9CA2B13}"/>
-    <dgm:cxn modelId="{F5BBAB1E-4263-9F41-A1AC-70519001EA02}" type="presOf" srcId="{47110007-0D3F-DC4F-93D8-DB01E2DE2C09}" destId="{7151E0FC-2019-5640-B78F-150BFA57F7EC}" srcOrd="1" destOrd="0" presId="urn:microsoft.com/office/officeart/2005/8/layout/hierarchy2"/>
+    <dgm:cxn modelId="{E1A1633B-4C26-BA46-95E5-BB735B2B5A87}" type="presOf" srcId="{0F0213B0-DE07-EC4A-A808-80CCFE25450B}" destId="{FEC3D41B-696C-9043-97B5-9A381A846730}" srcOrd="1" destOrd="0" presId="urn:microsoft.com/office/officeart/2005/8/layout/hierarchy2"/>
+    <dgm:cxn modelId="{B8AE4C38-8AD7-4741-ACC5-DC8B75AE83E5}" srcId="{F7F6E254-9367-DC48-A3B0-835D5C32CBD3}" destId="{493A166F-C0FA-0C41-AE94-B1717AF58B03}" srcOrd="2" destOrd="0" parTransId="{038CF8B5-A14F-CC42-BDBD-0285EE0B087B}" sibTransId="{AD461F84-EA25-A340-AD3D-7473C6C74068}"/>
+    <dgm:cxn modelId="{BE64B332-D44F-F64B-BD81-A5DAF249B5D0}" type="presOf" srcId="{41099D7E-57F6-CE48-8DE2-7AD97E2E34D0}" destId="{6664EC05-10E1-C243-B210-9F4E3FA151D9}" srcOrd="0" destOrd="0" presId="urn:microsoft.com/office/officeart/2005/8/layout/hierarchy2"/>
+    <dgm:cxn modelId="{AE45CF53-BA6E-7843-8522-4D6F75D24B51}" type="presOf" srcId="{174ABDD0-73EF-C740-BF4E-955E6525DFF7}" destId="{A4C513CC-73A6-454C-B101-F15F8F23A0C9}" srcOrd="0" destOrd="0" presId="urn:microsoft.com/office/officeart/2005/8/layout/hierarchy2"/>
+    <dgm:cxn modelId="{40792539-867A-0B46-AD11-1030596497E3}" srcId="{4217799A-A1B5-6A48-8453-B2888860907C}" destId="{F7F6E254-9367-DC48-A3B0-835D5C32CBD3}" srcOrd="0" destOrd="0" parTransId="{76C01752-0531-8144-925B-1ED326CCC7E3}" sibTransId="{13856178-4051-504F-B167-966C40440348}"/>
+    <dgm:cxn modelId="{E5F621E0-3C45-1446-A5BF-107D6E524E28}" type="presOf" srcId="{101703B3-A6B0-D84A-B3CA-00AE0C8A2E47}" destId="{3DCB66CD-B198-F842-9FCD-5699284CD9DE}" srcOrd="0" destOrd="0" presId="urn:microsoft.com/office/officeart/2005/8/layout/hierarchy2"/>
+    <dgm:cxn modelId="{1FBE8FBE-E946-9443-B74C-0A2A595AF1B3}" type="presOf" srcId="{9E11099B-98EA-F043-9F09-F0E4739EF845}" destId="{7EDBA760-1881-3B4B-AE19-92276AAA165E}" srcOrd="0" destOrd="0" presId="urn:microsoft.com/office/officeart/2005/8/layout/hierarchy2"/>
+    <dgm:cxn modelId="{0C2D691D-0527-DE4D-B1EE-FA166AA8136C}" type="presOf" srcId="{493A166F-C0FA-0C41-AE94-B1717AF58B03}" destId="{24C58E57-E420-FF4E-AF0B-FB0354DEF01B}" srcOrd="0" destOrd="0" presId="urn:microsoft.com/office/officeart/2005/8/layout/hierarchy2"/>
+    <dgm:cxn modelId="{D3D16798-6B59-1B42-8556-2369057D0429}" type="presOf" srcId="{4217799A-A1B5-6A48-8453-B2888860907C}" destId="{A37F88F2-EA38-7440-882B-C577E84FB3A7}" srcOrd="0" destOrd="0" presId="urn:microsoft.com/office/officeart/2005/8/layout/hierarchy2"/>
+    <dgm:cxn modelId="{772915DA-748E-DA40-B947-56A221449C20}" type="presOf" srcId="{93BB10C6-F49D-D449-BFD3-371B93570F8A}" destId="{4DB7E919-6DBC-C44F-9DEE-7BBAB78D2E1F}" srcOrd="0" destOrd="0" presId="urn:microsoft.com/office/officeart/2005/8/layout/hierarchy2"/>
+    <dgm:cxn modelId="{5A2A4BD8-221F-5F4A-B7C9-D0D9073E9855}" srcId="{F7F6E254-9367-DC48-A3B0-835D5C32CBD3}" destId="{101703B3-A6B0-D84A-B3CA-00AE0C8A2E47}" srcOrd="3" destOrd="0" parTransId="{0F0213B0-DE07-EC4A-A808-80CCFE25450B}" sibTransId="{3DE9CDCE-A00B-2043-AD79-E0DCAB5C7CBE}"/>
+    <dgm:cxn modelId="{1F68BD2A-3832-F34F-888B-1A4382E0EA07}" type="presOf" srcId="{19E4B251-1158-184C-AEC5-340BDA7BF828}" destId="{0BD938C9-72EF-F442-9746-6414E5E8908D}" srcOrd="0" destOrd="0" presId="urn:microsoft.com/office/officeart/2005/8/layout/hierarchy2"/>
+    <dgm:cxn modelId="{3213144A-4055-EE4E-BE24-254F82206CA1}" srcId="{F7F6E254-9367-DC48-A3B0-835D5C32CBD3}" destId="{93BB10C6-F49D-D449-BFD3-371B93570F8A}" srcOrd="0" destOrd="0" parTransId="{9E11099B-98EA-F043-9F09-F0E4739EF845}" sibTransId="{0FF75E0F-815B-A849-B724-1DC6ED9361F3}"/>
+    <dgm:cxn modelId="{02839DFD-5FCF-4F48-B72A-414E18E18D66}" type="presOf" srcId="{76C01752-0531-8144-925B-1ED326CCC7E3}" destId="{CA371DE8-DD24-3047-BA4A-B1B8CE98EDE5}" srcOrd="1" destOrd="0" presId="urn:microsoft.com/office/officeart/2005/8/layout/hierarchy2"/>
     <dgm:cxn modelId="{71177531-EA0F-AF43-A8FE-8319F9A0791B}" type="presOf" srcId="{174ABDD0-73EF-C740-BF4E-955E6525DFF7}" destId="{DC6643D5-BD9A-3B46-A13D-BC9F15D3A52C}" srcOrd="1" destOrd="0" presId="urn:microsoft.com/office/officeart/2005/8/layout/hierarchy2"/>
-    <dgm:cxn modelId="{0DD05370-36DC-2C4E-9175-11F173FB57B3}" srcId="{2E696EAA-79DE-9F43-9DA4-C27798ABC938}" destId="{41099D7E-57F6-CE48-8DE2-7AD97E2E34D0}" srcOrd="0" destOrd="0" parTransId="{4B12F751-5705-3F4D-99E2-555E39F6D9EE}" sibTransId="{7015F2B1-C51F-194F-A43F-174511A2FAED}"/>
-    <dgm:cxn modelId="{AE45CF53-BA6E-7843-8522-4D6F75D24B51}" type="presOf" srcId="{174ABDD0-73EF-C740-BF4E-955E6525DFF7}" destId="{A4C513CC-73A6-454C-B101-F15F8F23A0C9}" srcOrd="0" destOrd="0" presId="urn:microsoft.com/office/officeart/2005/8/layout/hierarchy2"/>
-    <dgm:cxn modelId="{772915DA-748E-DA40-B947-56A221449C20}" type="presOf" srcId="{93BB10C6-F49D-D449-BFD3-371B93570F8A}" destId="{4DB7E919-6DBC-C44F-9DEE-7BBAB78D2E1F}" srcOrd="0" destOrd="0" presId="urn:microsoft.com/office/officeart/2005/8/layout/hierarchy2"/>
-    <dgm:cxn modelId="{88779779-F243-9B48-9F79-5510911015DD}" type="presOf" srcId="{038CF8B5-A14F-CC42-BDBD-0285EE0B087B}" destId="{A9EDC738-C283-D24D-905A-1C824EA854C7}" srcOrd="0" destOrd="0" presId="urn:microsoft.com/office/officeart/2005/8/layout/hierarchy2"/>
+    <dgm:cxn modelId="{8AAF5F54-A4AE-F34A-BE80-2231D3137CCC}" type="presOf" srcId="{038CF8B5-A14F-CC42-BDBD-0285EE0B087B}" destId="{AEC851A6-9652-5742-B1B8-D6CFE1ACA912}" srcOrd="1" destOrd="0" presId="urn:microsoft.com/office/officeart/2005/8/layout/hierarchy2"/>
+    <dgm:cxn modelId="{1797BC82-1D05-6C4E-928D-38BE1EAA4F77}" type="presOf" srcId="{2E696EAA-79DE-9F43-9DA4-C27798ABC938}" destId="{5512B993-AA55-CA4F-B725-F419949CC7E8}" srcOrd="0" destOrd="0" presId="urn:microsoft.com/office/officeart/2005/8/layout/hierarchy2"/>
+    <dgm:cxn modelId="{721C0261-E3A2-7B4B-A1E3-A5E6F869F834}" type="presOf" srcId="{47110007-0D3F-DC4F-93D8-DB01E2DE2C09}" destId="{E3DC48A9-662E-D849-ABE6-3BADE202300A}" srcOrd="0" destOrd="0" presId="urn:microsoft.com/office/officeart/2005/8/layout/hierarchy2"/>
     <dgm:cxn modelId="{42CF40F6-D7D9-7144-882C-FBA59ED09213}" srcId="{F7F6E254-9367-DC48-A3B0-835D5C32CBD3}" destId="{19E4B251-1158-184C-AEC5-340BDA7BF828}" srcOrd="1" destOrd="0" parTransId="{47110007-0D3F-DC4F-93D8-DB01E2DE2C09}" sibTransId="{FBDF1F94-9B99-2943-BA41-B78E0560701E}"/>
-    <dgm:cxn modelId="{E9DF6C3F-A772-8B48-9832-3AFFB48D96D4}" type="presOf" srcId="{76C01752-0531-8144-925B-1ED326CCC7E3}" destId="{F7F3CA98-18C7-D149-B140-2D0596263876}" srcOrd="0" destOrd="0" presId="urn:microsoft.com/office/officeart/2005/8/layout/hierarchy2"/>
-    <dgm:cxn modelId="{40792539-867A-0B46-AD11-1030596497E3}" srcId="{4217799A-A1B5-6A48-8453-B2888860907C}" destId="{F7F6E254-9367-DC48-A3B0-835D5C32CBD3}" srcOrd="0" destOrd="0" parTransId="{76C01752-0531-8144-925B-1ED326CCC7E3}" sibTransId="{13856178-4051-504F-B167-966C40440348}"/>
-    <dgm:cxn modelId="{E1A1633B-4C26-BA46-95E5-BB735B2B5A87}" type="presOf" srcId="{0F0213B0-DE07-EC4A-A808-80CCFE25450B}" destId="{FEC3D41B-696C-9043-97B5-9A381A846730}" srcOrd="1" destOrd="0" presId="urn:microsoft.com/office/officeart/2005/8/layout/hierarchy2"/>
-    <dgm:cxn modelId="{721C0261-E3A2-7B4B-A1E3-A5E6F869F834}" type="presOf" srcId="{47110007-0D3F-DC4F-93D8-DB01E2DE2C09}" destId="{E3DC48A9-662E-D849-ABE6-3BADE202300A}" srcOrd="0" destOrd="0" presId="urn:microsoft.com/office/officeart/2005/8/layout/hierarchy2"/>
-    <dgm:cxn modelId="{D3D16798-6B59-1B42-8556-2369057D0429}" type="presOf" srcId="{4217799A-A1B5-6A48-8453-B2888860907C}" destId="{A37F88F2-EA38-7440-882B-C577E84FB3A7}" srcOrd="0" destOrd="0" presId="urn:microsoft.com/office/officeart/2005/8/layout/hierarchy2"/>
-    <dgm:cxn modelId="{0C2D691D-0527-DE4D-B1EE-FA166AA8136C}" type="presOf" srcId="{493A166F-C0FA-0C41-AE94-B1717AF58B03}" destId="{24C58E57-E420-FF4E-AF0B-FB0354DEF01B}" srcOrd="0" destOrd="0" presId="urn:microsoft.com/office/officeart/2005/8/layout/hierarchy2"/>
-    <dgm:cxn modelId="{3213144A-4055-EE4E-BE24-254F82206CA1}" srcId="{F7F6E254-9367-DC48-A3B0-835D5C32CBD3}" destId="{93BB10C6-F49D-D449-BFD3-371B93570F8A}" srcOrd="0" destOrd="0" parTransId="{9E11099B-98EA-F043-9F09-F0E4739EF845}" sibTransId="{0FF75E0F-815B-A849-B724-1DC6ED9361F3}"/>
-    <dgm:cxn modelId="{BE64B332-D44F-F64B-BD81-A5DAF249B5D0}" type="presOf" srcId="{41099D7E-57F6-CE48-8DE2-7AD97E2E34D0}" destId="{6664EC05-10E1-C243-B210-9F4E3FA151D9}" srcOrd="0" destOrd="0" presId="urn:microsoft.com/office/officeart/2005/8/layout/hierarchy2"/>
-    <dgm:cxn modelId="{02839DFD-5FCF-4F48-B72A-414E18E18D66}" type="presOf" srcId="{76C01752-0531-8144-925B-1ED326CCC7E3}" destId="{CA371DE8-DD24-3047-BA4A-B1B8CE98EDE5}" srcOrd="1" destOrd="0" presId="urn:microsoft.com/office/officeart/2005/8/layout/hierarchy2"/>
-    <dgm:cxn modelId="{B8AE4C38-8AD7-4741-ACC5-DC8B75AE83E5}" srcId="{F7F6E254-9367-DC48-A3B0-835D5C32CBD3}" destId="{493A166F-C0FA-0C41-AE94-B1717AF58B03}" srcOrd="2" destOrd="0" parTransId="{038CF8B5-A14F-CC42-BDBD-0285EE0B087B}" sibTransId="{AD461F84-EA25-A340-AD3D-7473C6C74068}"/>
     <dgm:cxn modelId="{B4A88C00-35C0-AD4B-80EC-25DBFC5DE1DD}" type="presOf" srcId="{F7F6E254-9367-DC48-A3B0-835D5C32CBD3}" destId="{9D9454BB-8324-B344-82F7-5E35CE114C4E}" srcOrd="0" destOrd="0" presId="urn:microsoft.com/office/officeart/2005/8/layout/hierarchy2"/>
-    <dgm:cxn modelId="{41A699EF-0A95-DE40-BB01-A1CE2216206D}" type="presOf" srcId="{9E11099B-98EA-F043-9F09-F0E4739EF845}" destId="{4A0D3852-A58D-0C47-BEC6-D19D8548D5EA}" srcOrd="1" destOrd="0" presId="urn:microsoft.com/office/officeart/2005/8/layout/hierarchy2"/>
-    <dgm:cxn modelId="{E5F621E0-3C45-1446-A5BF-107D6E524E28}" type="presOf" srcId="{101703B3-A6B0-D84A-B3CA-00AE0C8A2E47}" destId="{3DCB66CD-B198-F842-9FCD-5699284CD9DE}" srcOrd="0" destOrd="0" presId="urn:microsoft.com/office/officeart/2005/8/layout/hierarchy2"/>
-    <dgm:cxn modelId="{1797BC82-1D05-6C4E-928D-38BE1EAA4F77}" type="presOf" srcId="{2E696EAA-79DE-9F43-9DA4-C27798ABC938}" destId="{5512B993-AA55-CA4F-B725-F419949CC7E8}" srcOrd="0" destOrd="0" presId="urn:microsoft.com/office/officeart/2005/8/layout/hierarchy2"/>
-    <dgm:cxn modelId="{1F68BD2A-3832-F34F-888B-1A4382E0EA07}" type="presOf" srcId="{19E4B251-1158-184C-AEC5-340BDA7BF828}" destId="{0BD938C9-72EF-F442-9746-6414E5E8908D}" srcOrd="0" destOrd="0" presId="urn:microsoft.com/office/officeart/2005/8/layout/hierarchy2"/>
-    <dgm:cxn modelId="{F8534C4D-39B3-924C-99A2-ACB18FA11870}" type="presOf" srcId="{0F0213B0-DE07-EC4A-A808-80CCFE25450B}" destId="{53FBC06C-EE0E-2B4F-B3D9-C63FB0F643FD}" srcOrd="0" destOrd="0" presId="urn:microsoft.com/office/officeart/2005/8/layout/hierarchy2"/>
-    <dgm:cxn modelId="{8AAF5F54-A4AE-F34A-BE80-2231D3137CCC}" type="presOf" srcId="{038CF8B5-A14F-CC42-BDBD-0285EE0B087B}" destId="{AEC851A6-9652-5742-B1B8-D6CFE1ACA912}" srcOrd="1" destOrd="0" presId="urn:microsoft.com/office/officeart/2005/8/layout/hierarchy2"/>
-    <dgm:cxn modelId="{5A2A4BD8-221F-5F4A-B7C9-D0D9073E9855}" srcId="{F7F6E254-9367-DC48-A3B0-835D5C32CBD3}" destId="{101703B3-A6B0-D84A-B3CA-00AE0C8A2E47}" srcOrd="3" destOrd="0" parTransId="{0F0213B0-DE07-EC4A-A808-80CCFE25450B}" sibTransId="{3DE9CDCE-A00B-2043-AD79-E0DCAB5C7CBE}"/>
-    <dgm:cxn modelId="{1FBE8FBE-E946-9443-B74C-0A2A595AF1B3}" type="presOf" srcId="{9E11099B-98EA-F043-9F09-F0E4739EF845}" destId="{7EDBA760-1881-3B4B-AE19-92276AAA165E}" srcOrd="0" destOrd="0" presId="urn:microsoft.com/office/officeart/2005/8/layout/hierarchy2"/>
     <dgm:cxn modelId="{87866CB2-3A49-4246-AB18-CB787F7489D2}" type="presParOf" srcId="{5512B993-AA55-CA4F-B725-F419949CC7E8}" destId="{6316E135-8B3F-5B4B-8181-5CF4B8788E5D}" srcOrd="0" destOrd="0" presId="urn:microsoft.com/office/officeart/2005/8/layout/hierarchy2"/>
     <dgm:cxn modelId="{647A3444-EFEB-6848-8DE6-175208F39D6E}" type="presParOf" srcId="{6316E135-8B3F-5B4B-8181-5CF4B8788E5D}" destId="{6664EC05-10E1-C243-B210-9F4E3FA151D9}" srcOrd="0" destOrd="0" presId="urn:microsoft.com/office/officeart/2005/8/layout/hierarchy2"/>
     <dgm:cxn modelId="{9EB05FF5-6763-4948-A19E-72E4A9A11A50}" type="presParOf" srcId="{6316E135-8B3F-5B4B-8181-5CF4B8788E5D}" destId="{0145F25A-A359-4143-9FFF-66C2668A955F}" srcOrd="1" destOrd="0" presId="urn:microsoft.com/office/officeart/2005/8/layout/hierarchy2"/>
@@ -7603,7 +7828,7 @@
 </file>
 
 <file path=customXml/itemProps1.xml><?xml version="1.0" encoding="utf-8"?>
-<ds:datastoreItem xmlns:ds="http://schemas.openxmlformats.org/officeDocument/2006/customXml" ds:itemID="{BAA35B24-F3DA-7F4D-976C-CB3A21590FE8}">
+<ds:datastoreItem xmlns:ds="http://schemas.openxmlformats.org/officeDocument/2006/customXml" ds:itemID="{D53CF20C-76F8-2943-8FB6-90E97107E3BB}">
   <ds:schemaRefs>
     <ds:schemaRef ds:uri="http://schemas.openxmlformats.org/officeDocument/2006/bibliography"/>
   </ds:schemaRefs>

</xml_diff>

<commit_message>
updated specs to reflect prefuse treemap constraints
</commit_message>
<xml_diff>
--- a/app/documentation/Overherd Functional Specification.docx
+++ b/app/documentation/Overherd Functional Specification.docx
@@ -493,15 +493,7 @@
     </w:p>
     <w:p>
       <w:r>
-        <w:t xml:space="preserve">When the </w:t>
-      </w:r>
-      <w:proofErr w:type="gramStart"/>
-      <w:r>
-        <w:t>users opens</w:t>
-      </w:r>
-      <w:proofErr w:type="gramEnd"/>
-      <w:r>
-        <w:t xml:space="preserve"> </w:t>
+        <w:t xml:space="preserve">When the user opens </w:t>
       </w:r>
       <w:proofErr w:type="spellStart"/>
       <w:r>
@@ -790,13 +782,14 @@
       <w:r>
         <w:t xml:space="preserve"> indicates </w:t>
       </w:r>
-      <w:proofErr w:type="spellStart"/>
-      <w:r>
-        <w:t>recency</w:t>
-      </w:r>
-      <w:proofErr w:type="spellEnd"/>
-      <w:r>
-        <w:t xml:space="preserve"> – the brighter the green or blue, the more recent the latest message in that topic.</w:t>
+      <w:r>
+        <w:t>depth of a message</w:t>
+      </w:r>
+      <w:r>
+        <w:t xml:space="preserve"> – the brighter the </w:t>
+      </w:r>
+      <w:r>
+        <w:t>color, the shallower that message (i.e. each shade darker indicates another depth of reply)</w:t>
       </w:r>
     </w:p>
     <w:p>
@@ -824,6 +817,22 @@
       </w:pPr>
       <w:r>
         <w:t>Not sure whether size should be determined by word count, character count, number of replies, or what.</w:t>
+      </w:r>
+    </w:p>
+    <w:p>
+      <w:pPr>
+        <w:ind w:left="720"/>
+      </w:pPr>
+      <w:r>
+        <w:t xml:space="preserve">Not sure how to visually indicate the </w:t>
+      </w:r>
+      <w:proofErr w:type="spellStart"/>
+      <w:r>
+        <w:t>recency</w:t>
+      </w:r>
+      <w:proofErr w:type="spellEnd"/>
+      <w:r>
+        <w:t xml:space="preserve"> of a message.</w:t>
       </w:r>
     </w:p>
     <w:p>
@@ -867,7 +876,10 @@
         <w:t xml:space="preserve"> the details of the </w:t>
       </w:r>
       <w:r>
-        <w:t>first message in the topic</w:t>
+        <w:t>selected</w:t>
+      </w:r>
+      <w:r>
+        <w:t xml:space="preserve"> message in the topic</w:t>
       </w:r>
       <w:r>
         <w:t xml:space="preserve"> in the Detail Pane</w:t>
@@ -895,8 +907,19 @@
           <w:numId w:val="4"/>
         </w:numPr>
       </w:pPr>
-      <w:r>
-        <w:t>NOTE: what happens next is undetermined</w:t>
+      <w:proofErr w:type="spellStart"/>
+      <w:r>
+        <w:t>Treemap</w:t>
+      </w:r>
+      <w:proofErr w:type="spellEnd"/>
+      <w:r>
+        <w:t xml:space="preserve"> Pane adjusts to </w:t>
+      </w:r>
+      <w:r>
+        <w:t xml:space="preserve">highlight structurally related (i.e., through replies/parents) </w:t>
+      </w:r>
+      <w:r>
+        <w:t>messages</w:t>
       </w:r>
     </w:p>
     <w:p>
@@ -907,30 +930,32 @@
           <w:numId w:val="4"/>
         </w:numPr>
       </w:pPr>
-      <w:proofErr w:type="gramStart"/>
-      <w:r>
-        <w:t>redraws</w:t>
-      </w:r>
-      <w:proofErr w:type="gramEnd"/>
-      <w:r>
-        <w:t xml:space="preserve"> the </w:t>
-      </w:r>
-      <w:proofErr w:type="spellStart"/>
-      <w:r>
-        <w:t>treemap</w:t>
-      </w:r>
-      <w:proofErr w:type="spellEnd"/>
-      <w:r>
-        <w:t xml:space="preserve"> </w:t>
-      </w:r>
-      <w:r>
-        <w:t xml:space="preserve">so that just those messages within </w:t>
-      </w:r>
-      <w:r>
-        <w:t>that topic are shown</w:t>
-      </w:r>
-      <w:r>
-        <w:t>, and all depths from that message to how ever many levels of replies it has are shown in a single screen or</w:t>
+      <w:r>
+        <w:t>NOTE: how that highlighting is accomplished is undetermined</w:t>
+      </w:r>
+    </w:p>
+    <w:p>
+      <w:pPr>
+        <w:pStyle w:val="ListParagraph"/>
+        <w:numPr>
+          <w:ilvl w:val="2"/>
+          <w:numId w:val="4"/>
+        </w:numPr>
+      </w:pPr>
+      <w:r>
+        <w:t>Drop-shadow around topic bounding box</w:t>
+      </w:r>
+    </w:p>
+    <w:p>
+      <w:pPr>
+        <w:pStyle w:val="ListParagraph"/>
+        <w:numPr>
+          <w:ilvl w:val="2"/>
+          <w:numId w:val="4"/>
+        </w:numPr>
+      </w:pPr>
+      <w:r>
+        <w:t>3D-ish raising of related messages</w:t>
       </w:r>
     </w:p>
     <w:p>
@@ -943,11 +968,38 @@
       </w:pPr>
       <w:proofErr w:type="gramStart"/>
       <w:r>
-        <w:t>redraws</w:t>
+        <w:t>selected</w:t>
       </w:r>
       <w:proofErr w:type="gramEnd"/>
       <w:r>
-        <w:t xml:space="preserve"> the </w:t>
+        <w:t xml:space="preserve"> message rendered a different color than blue (default: pink?)</w:t>
+      </w:r>
+    </w:p>
+    <w:p>
+      <w:pPr>
+        <w:pStyle w:val="ListParagraph"/>
+        <w:numPr>
+          <w:ilvl w:val="0"/>
+          <w:numId w:val="4"/>
+        </w:numPr>
+      </w:pPr>
+      <w:r>
+        <w:t>NOTE: what happens next is undetermined</w:t>
+      </w:r>
+    </w:p>
+    <w:p>
+      <w:pPr>
+        <w:pStyle w:val="ListParagraph"/>
+        <w:numPr>
+          <w:ilvl w:val="1"/>
+          <w:numId w:val="4"/>
+        </w:numPr>
+      </w:pPr>
+      <w:r>
+        <w:t xml:space="preserve">REPLACED: </w:t>
+      </w:r>
+      <w:r>
+        <w:t xml:space="preserve">redraws the </w:t>
       </w:r>
       <w:proofErr w:type="spellStart"/>
       <w:r>
@@ -955,6 +1007,38 @@
       </w:r>
       <w:proofErr w:type="spellEnd"/>
       <w:r>
+        <w:t xml:space="preserve"> </w:t>
+      </w:r>
+      <w:r>
+        <w:t xml:space="preserve">so that just those messages within </w:t>
+      </w:r>
+      <w:r>
+        <w:t>that topic are shown</w:t>
+      </w:r>
+      <w:r>
+        <w:t>, and all depths from that message to how ever many levels of replies it has are shown in a single screen or</w:t>
+      </w:r>
+    </w:p>
+    <w:p>
+      <w:pPr>
+        <w:pStyle w:val="ListParagraph"/>
+        <w:numPr>
+          <w:ilvl w:val="1"/>
+          <w:numId w:val="4"/>
+        </w:numPr>
+      </w:pPr>
+      <w:r>
+        <w:t xml:space="preserve">REPLACED: </w:t>
+      </w:r>
+      <w:r>
+        <w:t xml:space="preserve">redraws the </w:t>
+      </w:r>
+      <w:proofErr w:type="spellStart"/>
+      <w:r>
+        <w:t>treemap</w:t>
+      </w:r>
+      <w:proofErr w:type="spellEnd"/>
+      <w:r>
         <w:t xml:space="preserve"> so that the topic becomes the root of the </w:t>
       </w:r>
       <w:proofErr w:type="spellStart"/>
@@ -963,7 +1047,15 @@
       </w:r>
       <w:proofErr w:type="spellEnd"/>
       <w:r>
-        <w:t xml:space="preserve">, and the next level of replies become the leaves. In this case, each time you click something in the </w:t>
+        <w:t xml:space="preserve">, and the next </w:t>
+      </w:r>
+      <w:proofErr w:type="gramStart"/>
+      <w:r>
+        <w:t>level of replies become</w:t>
+      </w:r>
+      <w:proofErr w:type="gramEnd"/>
+      <w:r>
+        <w:t xml:space="preserve"> the leaves. In this case, each time you click something in the </w:t>
       </w:r>
       <w:proofErr w:type="spellStart"/>
       <w:r>
@@ -984,7 +1076,13 @@
         <w:rPr>
           <w:i/>
         </w:rPr>
-        <w:t>If 2a, then:</w:t>
+        <w:t>If 3a</w:t>
+      </w:r>
+      <w:r>
+        <w:rPr>
+          <w:i/>
+        </w:rPr>
+        <w:t>, then:</w:t>
       </w:r>
     </w:p>
     <w:p>
@@ -1103,7 +1201,13 @@
         <w:rPr>
           <w:i/>
         </w:rPr>
-        <w:t>If 2b, then:</w:t>
+        <w:t>If 3b</w:t>
+      </w:r>
+      <w:r>
+        <w:rPr>
+          <w:i/>
+        </w:rPr>
+        <w:t>, then:</w:t>
       </w:r>
     </w:p>
     <w:p>
@@ -1145,15 +1249,35 @@
       <w:pPr>
         <w:pStyle w:val="Heading3"/>
       </w:pPr>
-      <w:bookmarkStart w:id="0" w:name="_GoBack"/>
-      <w:bookmarkEnd w:id="0"/>
       <w:r>
         <w:t>Detail Pane</w:t>
       </w:r>
     </w:p>
     <w:p>
       <w:r>
-        <w:t xml:space="preserve">The detail pane displays just that – details. Usually this means the actual content of a message and its metadata (author, time, etc.). It should also allow users to navigate to messages </w:t>
+        <w:t xml:space="preserve">The detail pane displays just that – details. Usually this means the actual content of a message and its metadata (author, time, etc.). </w:t>
+      </w:r>
+    </w:p>
+    <w:p>
+      <w:pPr>
+        <w:ind w:left="720"/>
+        <w:rPr>
+          <w:b/>
+        </w:rPr>
+      </w:pPr>
+      <w:r>
+        <w:rPr>
+          <w:b/>
+        </w:rPr>
+        <w:t>Technical Note</w:t>
+      </w:r>
+    </w:p>
+    <w:p>
+      <w:pPr>
+        <w:ind w:left="720"/>
+      </w:pPr>
+      <w:r>
+        <w:t xml:space="preserve">It should also allow users to navigate to messages </w:t>
       </w:r>
       <w:proofErr w:type="gramStart"/>
       <w:r>
@@ -1162,6 +1286,9 @@
       <w:proofErr w:type="gramEnd"/>
       <w:r>
         <w:t xml:space="preserve"> semantically (through words), structurally (through replies), or socially (through authors).</w:t>
+      </w:r>
+      <w:r>
+        <w:t xml:space="preserve"> Default is structurally, and other relationships are reserved for later versions of the software.</w:t>
       </w:r>
     </w:p>
     <w:p>
@@ -1222,11 +1349,6 @@
       </w:r>
     </w:p>
     <w:p>
-      <w:pPr>
-        <w:rPr>
-          <w:i/>
-        </w:rPr>
-      </w:pPr>
       <w:r>
         <w:t xml:space="preserve">When the user enters a term or phrase in the Search box and hits Enter, the </w:t>
       </w:r>
@@ -1241,8 +1363,506 @@
     </w:p>
     <w:p>
       <w:pPr>
+        <w:pStyle w:val="Heading3"/>
+      </w:pPr>
+      <w:r>
+        <w:t>Mapping Visual Properties to Message Properties</w:t>
+      </w:r>
+    </w:p>
+    <w:p/>
+    <w:tbl>
+      <w:tblPr>
+        <w:tblStyle w:val="LightShading-Accent4"/>
+        <w:tblW w:w="0" w:type="auto"/>
+        <w:tblLook w:val="0420" w:firstRow="1" w:lastRow="0" w:firstColumn="0" w:lastColumn="0" w:noHBand="0" w:noVBand="1"/>
+      </w:tblPr>
+      <w:tblGrid>
+        <w:gridCol w:w="2627"/>
+        <w:gridCol w:w="2114"/>
+        <w:gridCol w:w="2114"/>
+        <w:gridCol w:w="2721"/>
+      </w:tblGrid>
+      <w:tr>
+        <w:trPr>
+          <w:cnfStyle w:val="100000000000" w:firstRow="1" w:lastRow="0" w:firstColumn="0" w:lastColumn="0" w:oddVBand="0" w:evenVBand="0" w:oddHBand="0" w:evenHBand="0" w:firstRowFirstColumn="0" w:firstRowLastColumn="0" w:lastRowFirstColumn="0" w:lastRowLastColumn="0"/>
+        </w:trPr>
+        <w:tc>
+          <w:tcPr>
+            <w:tcW w:w="2627" w:type="dxa"/>
+          </w:tcPr>
+          <w:p>
+            <w:r>
+              <w:t>Message Property</w:t>
+            </w:r>
+          </w:p>
+        </w:tc>
+        <w:tc>
+          <w:tcPr>
+            <w:tcW w:w="2114" w:type="dxa"/>
+          </w:tcPr>
+          <w:p>
+            <w:r>
+              <w:t>Visual Property</w:t>
+            </w:r>
+          </w:p>
+        </w:tc>
+        <w:tc>
+          <w:tcPr>
+            <w:tcW w:w="2114" w:type="dxa"/>
+          </w:tcPr>
+          <w:p>
+            <w:r>
+              <w:t>Pane</w:t>
+            </w:r>
+          </w:p>
+        </w:tc>
+        <w:tc>
+          <w:tcPr>
+            <w:tcW w:w="2721" w:type="dxa"/>
+          </w:tcPr>
+          <w:p>
+            <w:r>
+              <w:t>Spec</w:t>
+            </w:r>
+          </w:p>
+        </w:tc>
+      </w:tr>
+      <w:tr>
+        <w:trPr>
+          <w:cnfStyle w:val="000000100000" w:firstRow="0" w:lastRow="0" w:firstColumn="0" w:lastColumn="0" w:oddVBand="0" w:evenVBand="0" w:oddHBand="1" w:evenHBand="0" w:firstRowFirstColumn="0" w:firstRowLastColumn="0" w:lastRowFirstColumn="0" w:lastRowLastColumn="0"/>
+        </w:trPr>
+        <w:tc>
+          <w:tcPr>
+            <w:tcW w:w="2627" w:type="dxa"/>
+          </w:tcPr>
+          <w:p>
+            <w:r>
+              <w:t>Length</w:t>
+            </w:r>
+          </w:p>
+        </w:tc>
+        <w:tc>
+          <w:tcPr>
+            <w:tcW w:w="2114" w:type="dxa"/>
+          </w:tcPr>
+          <w:p>
+            <w:r>
+              <w:t>Size</w:t>
+            </w:r>
+          </w:p>
+        </w:tc>
+        <w:tc>
+          <w:tcPr>
+            <w:tcW w:w="2114" w:type="dxa"/>
+          </w:tcPr>
+          <w:p>
+            <w:proofErr w:type="spellStart"/>
+            <w:r>
+              <w:t>Treemap</w:t>
+            </w:r>
+            <w:proofErr w:type="spellEnd"/>
+          </w:p>
+        </w:tc>
+        <w:tc>
+          <w:tcPr>
+            <w:tcW w:w="2721" w:type="dxa"/>
+          </w:tcPr>
+          <w:p>
+            <w:r>
+              <w:t>Directly proportional</w:t>
+            </w:r>
+          </w:p>
+        </w:tc>
+      </w:tr>
+      <w:tr>
+        <w:tc>
+          <w:tcPr>
+            <w:tcW w:w="2627" w:type="dxa"/>
+          </w:tcPr>
+          <w:p>
+            <w:proofErr w:type="spellStart"/>
+            <w:r>
+              <w:t>Recency</w:t>
+            </w:r>
+            <w:proofErr w:type="spellEnd"/>
+          </w:p>
+        </w:tc>
+        <w:tc>
+          <w:tcPr>
+            <w:tcW w:w="2114" w:type="dxa"/>
+          </w:tcPr>
+          <w:p>
+            <w:r>
+              <w:t>Date (User Controls)</w:t>
+            </w:r>
+          </w:p>
+          <w:p/>
+        </w:tc>
+        <w:tc>
+          <w:tcPr>
+            <w:tcW w:w="2114" w:type="dxa"/>
+          </w:tcPr>
+          <w:p>
+            <w:r>
+              <w:t>User Controls</w:t>
+            </w:r>
+          </w:p>
+        </w:tc>
+        <w:tc>
+          <w:tcPr>
+            <w:tcW w:w="2721" w:type="dxa"/>
+          </w:tcPr>
+          <w:p>
+            <w:r>
+              <w:t>Visible is date falls within user-specified range</w:t>
+            </w:r>
+          </w:p>
+        </w:tc>
+      </w:tr>
+      <w:tr>
+        <w:trPr>
+          <w:cnfStyle w:val="000000100000" w:firstRow="0" w:lastRow="0" w:firstColumn="0" w:lastColumn="0" w:oddVBand="0" w:evenVBand="0" w:oddHBand="1" w:evenHBand="0" w:firstRowFirstColumn="0" w:firstRowLastColumn="0" w:lastRowFirstColumn="0" w:lastRowLastColumn="0"/>
+        </w:trPr>
+        <w:tc>
+          <w:tcPr>
+            <w:tcW w:w="2627" w:type="dxa"/>
+          </w:tcPr>
+          <w:p>
+            <w:proofErr w:type="spellStart"/>
+            <w:r>
+              <w:t>Recency</w:t>
+            </w:r>
+            <w:proofErr w:type="spellEnd"/>
+          </w:p>
+        </w:tc>
+        <w:tc>
+          <w:tcPr>
+            <w:tcW w:w="2114" w:type="dxa"/>
+          </w:tcPr>
+          <w:p>
+            <w:r>
+              <w:t>Position</w:t>
+            </w:r>
+          </w:p>
+        </w:tc>
+        <w:tc>
+          <w:tcPr>
+            <w:tcW w:w="2114" w:type="dxa"/>
+          </w:tcPr>
+          <w:p>
+            <w:proofErr w:type="spellStart"/>
+            <w:r>
+              <w:t>Treemap</w:t>
+            </w:r>
+            <w:proofErr w:type="spellEnd"/>
+          </w:p>
+        </w:tc>
+        <w:tc>
+          <w:tcPr>
+            <w:tcW w:w="2721" w:type="dxa"/>
+          </w:tcPr>
+          <w:p>
+            <w:r>
+              <w:t>Top left = newest</w:t>
+            </w:r>
+          </w:p>
+          <w:p>
+            <w:r>
+              <w:t>Bottom right = oldest</w:t>
+            </w:r>
+          </w:p>
+        </w:tc>
+      </w:tr>
+      <w:tr>
+        <w:tc>
+          <w:tcPr>
+            <w:tcW w:w="2627" w:type="dxa"/>
+          </w:tcPr>
+          <w:p>
+            <w:r>
+              <w:t>Reply depth</w:t>
+            </w:r>
+          </w:p>
+        </w:tc>
+        <w:tc>
+          <w:tcPr>
+            <w:tcW w:w="2114" w:type="dxa"/>
+          </w:tcPr>
+          <w:p>
+            <w:r>
+              <w:t>Color</w:t>
+            </w:r>
+          </w:p>
+        </w:tc>
+        <w:tc>
+          <w:tcPr>
+            <w:tcW w:w="2114" w:type="dxa"/>
+          </w:tcPr>
+          <w:p>
+            <w:proofErr w:type="spellStart"/>
+            <w:r>
+              <w:t>Treemap</w:t>
+            </w:r>
+            <w:proofErr w:type="spellEnd"/>
+          </w:p>
+        </w:tc>
+        <w:tc>
+          <w:tcPr>
+            <w:tcW w:w="2721" w:type="dxa"/>
+          </w:tcPr>
+          <w:p>
+            <w:r>
+              <w:t>Darker = deeper</w:t>
+            </w:r>
+          </w:p>
+        </w:tc>
+      </w:tr>
+      <w:tr>
+        <w:trPr>
+          <w:cnfStyle w:val="000000100000" w:firstRow="0" w:lastRow="0" w:firstColumn="0" w:lastColumn="0" w:oddVBand="0" w:evenVBand="0" w:oddHBand="1" w:evenHBand="0" w:firstRowFirstColumn="0" w:firstRowLastColumn="0" w:lastRowFirstColumn="0" w:lastRowLastColumn="0"/>
+        </w:trPr>
+        <w:tc>
+          <w:tcPr>
+            <w:tcW w:w="2627" w:type="dxa"/>
+          </w:tcPr>
+          <w:p>
+            <w:r>
+              <w:t>Structurally-related</w:t>
+            </w:r>
+          </w:p>
+        </w:tc>
+        <w:tc>
+          <w:tcPr>
+            <w:tcW w:w="2114" w:type="dxa"/>
+          </w:tcPr>
+          <w:p>
+            <w:r>
+              <w:t>Position</w:t>
+            </w:r>
+          </w:p>
+        </w:tc>
+        <w:tc>
+          <w:tcPr>
+            <w:tcW w:w="2114" w:type="dxa"/>
+          </w:tcPr>
+          <w:p>
+            <w:proofErr w:type="spellStart"/>
+            <w:r>
+              <w:t>Treemap</w:t>
+            </w:r>
+            <w:proofErr w:type="spellEnd"/>
+          </w:p>
+        </w:tc>
+        <w:tc>
+          <w:tcPr>
+            <w:tcW w:w="2721" w:type="dxa"/>
+          </w:tcPr>
+          <w:p>
+            <w:r>
+              <w:t xml:space="preserve">Within sub-box of </w:t>
+            </w:r>
+            <w:proofErr w:type="spellStart"/>
+            <w:r>
+              <w:t>treemap</w:t>
+            </w:r>
+            <w:proofErr w:type="spellEnd"/>
+          </w:p>
+          <w:p>
+            <w:r>
+              <w:t>Highlighted when structurally related message in detail view</w:t>
+            </w:r>
+          </w:p>
+        </w:tc>
+      </w:tr>
+      <w:tr>
+        <w:tc>
+          <w:tcPr>
+            <w:tcW w:w="2627" w:type="dxa"/>
+          </w:tcPr>
+          <w:p>
+            <w:r>
+              <w:t>Author</w:t>
+            </w:r>
+          </w:p>
+        </w:tc>
+        <w:tc>
+          <w:tcPr>
+            <w:tcW w:w="2114" w:type="dxa"/>
+          </w:tcPr>
+          <w:p>
+            <w:r>
+              <w:t>Text</w:t>
+            </w:r>
+          </w:p>
+        </w:tc>
+        <w:tc>
+          <w:tcPr>
+            <w:tcW w:w="2114" w:type="dxa"/>
+          </w:tcPr>
+          <w:p>
+            <w:r>
+              <w:t>Detail</w:t>
+            </w:r>
+          </w:p>
+        </w:tc>
+        <w:tc>
+          <w:tcPr>
+            <w:tcW w:w="2721" w:type="dxa"/>
+          </w:tcPr>
+          <w:p>
+            <w:r>
+              <w:t>Author: &lt;name&gt;</w:t>
+            </w:r>
+          </w:p>
+        </w:tc>
+      </w:tr>
+      <w:tr>
+        <w:trPr>
+          <w:cnfStyle w:val="000000100000" w:firstRow="0" w:lastRow="0" w:firstColumn="0" w:lastColumn="0" w:oddVBand="0" w:evenVBand="0" w:oddHBand="1" w:evenHBand="0" w:firstRowFirstColumn="0" w:firstRowLastColumn="0" w:lastRowFirstColumn="0" w:lastRowLastColumn="0"/>
+        </w:trPr>
+        <w:tc>
+          <w:tcPr>
+            <w:tcW w:w="2627" w:type="dxa"/>
+          </w:tcPr>
+          <w:p>
+            <w:r>
+              <w:t>Time/date</w:t>
+            </w:r>
+          </w:p>
+        </w:tc>
+        <w:tc>
+          <w:tcPr>
+            <w:tcW w:w="2114" w:type="dxa"/>
+          </w:tcPr>
+          <w:p>
+            <w:r>
+              <w:t>Text</w:t>
+            </w:r>
+          </w:p>
+        </w:tc>
+        <w:tc>
+          <w:tcPr>
+            <w:tcW w:w="2114" w:type="dxa"/>
+          </w:tcPr>
+          <w:p>
+            <w:r>
+              <w:t>Detail</w:t>
+            </w:r>
+          </w:p>
+        </w:tc>
+        <w:tc>
+          <w:tcPr>
+            <w:tcW w:w="2721" w:type="dxa"/>
+          </w:tcPr>
+          <w:p>
+            <w:r>
+              <w:t>Date: &lt;time/date&gt;</w:t>
+            </w:r>
+          </w:p>
+        </w:tc>
+      </w:tr>
+      <w:tr>
+        <w:tc>
+          <w:tcPr>
+            <w:tcW w:w="2627" w:type="dxa"/>
+          </w:tcPr>
+          <w:p>
+            <w:r>
+              <w:t>Title</w:t>
+            </w:r>
+          </w:p>
+        </w:tc>
+        <w:tc>
+          <w:tcPr>
+            <w:tcW w:w="2114" w:type="dxa"/>
+          </w:tcPr>
+          <w:p>
+            <w:r>
+              <w:t>Text</w:t>
+            </w:r>
+          </w:p>
+        </w:tc>
+        <w:tc>
+          <w:tcPr>
+            <w:tcW w:w="2114" w:type="dxa"/>
+          </w:tcPr>
+          <w:p>
+            <w:r>
+              <w:t>Detail</w:t>
+            </w:r>
+          </w:p>
+        </w:tc>
+        <w:tc>
+          <w:tcPr>
+            <w:tcW w:w="2721" w:type="dxa"/>
+          </w:tcPr>
+          <w:p>
+            <w:r>
+              <w:t>&lt;Title&gt;</w:t>
+            </w:r>
+          </w:p>
+        </w:tc>
+      </w:tr>
+      <w:tr>
+        <w:trPr>
+          <w:cnfStyle w:val="000000100000" w:firstRow="0" w:lastRow="0" w:firstColumn="0" w:lastColumn="0" w:oddVBand="0" w:evenVBand="0" w:oddHBand="1" w:evenHBand="0" w:firstRowFirstColumn="0" w:firstRowLastColumn="0" w:lastRowFirstColumn="0" w:lastRowLastColumn="0"/>
+        </w:trPr>
+        <w:tc>
+          <w:tcPr>
+            <w:tcW w:w="2627" w:type="dxa"/>
+          </w:tcPr>
+          <w:p>
+            <w:r>
+              <w:t>Content</w:t>
+            </w:r>
+          </w:p>
+        </w:tc>
+        <w:tc>
+          <w:tcPr>
+            <w:tcW w:w="2114" w:type="dxa"/>
+          </w:tcPr>
+          <w:p>
+            <w:r>
+              <w:t>Text</w:t>
+            </w:r>
+          </w:p>
+        </w:tc>
+        <w:tc>
+          <w:tcPr>
+            <w:tcW w:w="2114" w:type="dxa"/>
+          </w:tcPr>
+          <w:p>
+            <w:r>
+              <w:t>Detail</w:t>
+            </w:r>
+          </w:p>
+        </w:tc>
+        <w:tc>
+          <w:tcPr>
+            <w:tcW w:w="2721" w:type="dxa"/>
+          </w:tcPr>
+          <w:p>
+            <w:r>
+              <w:t>&lt;</w:t>
+            </w:r>
+            <w:proofErr w:type="gramStart"/>
+            <w:r>
+              <w:t>content</w:t>
+            </w:r>
+            <w:proofErr w:type="gramEnd"/>
+            <w:r>
+              <w:t>&gt;</w:t>
+            </w:r>
+          </w:p>
+        </w:tc>
+      </w:tr>
+    </w:tbl>
+    <w:p>
+      <w:pPr>
         <w:pStyle w:val="Heading2"/>
       </w:pPr>
+      <w:bookmarkStart w:id="0" w:name="_GoBack"/>
+      <w:bookmarkEnd w:id="0"/>
       <w:r>
         <w:t>Social Network</w:t>
       </w:r>
@@ -1496,7 +2116,7 @@
         <w:rStyle w:val="PageNumber"/>
         <w:noProof/>
       </w:rPr>
-      <w:t>5</w:t>
+      <w:t>6</w:t>
     </w:r>
     <w:r>
       <w:rPr>
@@ -1530,7 +2150,7 @@
       <w:rPr>
         <w:noProof/>
       </w:rPr>
-      <w:t>3/8/11</w:t>
+      <w:t>3/31/11</w:t>
     </w:r>
     <w:r>
       <w:fldChar w:fldCharType="end"/>
@@ -1787,7 +2407,7 @@
         <w:ind w:left="1440" w:hanging="360"/>
       </w:pPr>
     </w:lvl>
-    <w:lvl w:ilvl="2" w:tplc="0409001B" w:tentative="1">
+    <w:lvl w:ilvl="2" w:tplc="0409001B">
       <w:start w:val="1"/>
       <w:numFmt w:val="lowerRoman"/>
       <w:lvlText w:val="%3."/>
@@ -2913,6 +3533,446 @@
     <w:unhideWhenUsed/>
     <w:rsid w:val="00770448"/>
   </w:style>
+  <w:style w:type="paragraph" w:styleId="DocumentMap">
+    <w:name w:val="Document Map"/>
+    <w:basedOn w:val="Normal"/>
+    <w:link w:val="DocumentMapChar"/>
+    <w:uiPriority w:val="99"/>
+    <w:semiHidden/>
+    <w:unhideWhenUsed/>
+    <w:rsid w:val="00731124"/>
+    <w:pPr>
+      <w:spacing w:before="0" w:after="0"/>
+    </w:pPr>
+    <w:rPr>
+      <w:rFonts w:ascii="Lucida Grande" w:hAnsi="Lucida Grande" w:cs="Lucida Grande"/>
+      <w:szCs w:val="24"/>
+    </w:rPr>
+  </w:style>
+  <w:style w:type="character" w:customStyle="1" w:styleId="DocumentMapChar">
+    <w:name w:val="Document Map Char"/>
+    <w:basedOn w:val="DefaultParagraphFont"/>
+    <w:link w:val="DocumentMap"/>
+    <w:uiPriority w:val="99"/>
+    <w:semiHidden/>
+    <w:rsid w:val="00731124"/>
+    <w:rPr>
+      <w:rFonts w:ascii="Lucida Grande" w:hAnsi="Lucida Grande" w:cs="Lucida Grande"/>
+      <w:lang w:eastAsia="en-US"/>
+    </w:rPr>
+  </w:style>
+  <w:style w:type="table" w:styleId="TableGrid">
+    <w:name w:val="Table Grid"/>
+    <w:basedOn w:val="TableNormal"/>
+    <w:uiPriority w:val="59"/>
+    <w:rsid w:val="00A84D8F"/>
+    <w:tblPr>
+      <w:tblInd w:w="0" w:type="dxa"/>
+      <w:tblBorders>
+        <w:top w:val="single" w:sz="4" w:space="0" w:color="auto"/>
+        <w:left w:val="single" w:sz="4" w:space="0" w:color="auto"/>
+        <w:bottom w:val="single" w:sz="4" w:space="0" w:color="auto"/>
+        <w:right w:val="single" w:sz="4" w:space="0" w:color="auto"/>
+        <w:insideH w:val="single" w:sz="4" w:space="0" w:color="auto"/>
+        <w:insideV w:val="single" w:sz="4" w:space="0" w:color="auto"/>
+      </w:tblBorders>
+      <w:tblCellMar>
+        <w:top w:w="0" w:type="dxa"/>
+        <w:left w:w="108" w:type="dxa"/>
+        <w:bottom w:w="0" w:type="dxa"/>
+        <w:right w:w="108" w:type="dxa"/>
+      </w:tblCellMar>
+    </w:tblPr>
+  </w:style>
+  <w:style w:type="table" w:styleId="LightList-Accent1">
+    <w:name w:val="Light List Accent 1"/>
+    <w:basedOn w:val="TableNormal"/>
+    <w:uiPriority w:val="61"/>
+    <w:rsid w:val="00A84D8F"/>
+    <w:tblPr>
+      <w:tblStyleRowBandSize w:val="1"/>
+      <w:tblStyleColBandSize w:val="1"/>
+      <w:tblInd w:w="0" w:type="dxa"/>
+      <w:tblBorders>
+        <w:top w:val="single" w:sz="8" w:space="0" w:color="D16349" w:themeColor="accent1"/>
+        <w:left w:val="single" w:sz="8" w:space="0" w:color="D16349" w:themeColor="accent1"/>
+        <w:bottom w:val="single" w:sz="8" w:space="0" w:color="D16349" w:themeColor="accent1"/>
+        <w:right w:val="single" w:sz="8" w:space="0" w:color="D16349" w:themeColor="accent1"/>
+      </w:tblBorders>
+      <w:tblCellMar>
+        <w:top w:w="0" w:type="dxa"/>
+        <w:left w:w="108" w:type="dxa"/>
+        <w:bottom w:w="0" w:type="dxa"/>
+        <w:right w:w="108" w:type="dxa"/>
+      </w:tblCellMar>
+    </w:tblPr>
+    <w:tblStylePr w:type="firstRow">
+      <w:pPr>
+        <w:spacing w:before="0" w:after="0" w:line="240" w:lineRule="auto"/>
+      </w:pPr>
+      <w:rPr>
+        <w:b/>
+        <w:bCs/>
+        <w:color w:val="FFFFFF" w:themeColor="background1"/>
+      </w:rPr>
+      <w:tblPr/>
+      <w:tcPr>
+        <w:shd w:val="clear" w:color="auto" w:fill="D16349" w:themeFill="accent1"/>
+      </w:tcPr>
+    </w:tblStylePr>
+    <w:tblStylePr w:type="lastRow">
+      <w:pPr>
+        <w:spacing w:before="0" w:after="0" w:line="240" w:lineRule="auto"/>
+      </w:pPr>
+      <w:rPr>
+        <w:b/>
+        <w:bCs/>
+      </w:rPr>
+      <w:tblPr/>
+      <w:tcPr>
+        <w:tcBorders>
+          <w:top w:val="double" w:sz="6" w:space="0" w:color="D16349" w:themeColor="accent1"/>
+          <w:left w:val="single" w:sz="8" w:space="0" w:color="D16349" w:themeColor="accent1"/>
+          <w:bottom w:val="single" w:sz="8" w:space="0" w:color="D16349" w:themeColor="accent1"/>
+          <w:right w:val="single" w:sz="8" w:space="0" w:color="D16349" w:themeColor="accent1"/>
+        </w:tcBorders>
+      </w:tcPr>
+    </w:tblStylePr>
+    <w:tblStylePr w:type="firstCol">
+      <w:rPr>
+        <w:b/>
+        <w:bCs/>
+      </w:rPr>
+    </w:tblStylePr>
+    <w:tblStylePr w:type="lastCol">
+      <w:rPr>
+        <w:b/>
+        <w:bCs/>
+      </w:rPr>
+    </w:tblStylePr>
+    <w:tblStylePr w:type="band1Vert">
+      <w:tblPr/>
+      <w:tcPr>
+        <w:tcBorders>
+          <w:top w:val="single" w:sz="8" w:space="0" w:color="D16349" w:themeColor="accent1"/>
+          <w:left w:val="single" w:sz="8" w:space="0" w:color="D16349" w:themeColor="accent1"/>
+          <w:bottom w:val="single" w:sz="8" w:space="0" w:color="D16349" w:themeColor="accent1"/>
+          <w:right w:val="single" w:sz="8" w:space="0" w:color="D16349" w:themeColor="accent1"/>
+        </w:tcBorders>
+      </w:tcPr>
+    </w:tblStylePr>
+    <w:tblStylePr w:type="band1Horz">
+      <w:tblPr/>
+      <w:tcPr>
+        <w:tcBorders>
+          <w:top w:val="single" w:sz="8" w:space="0" w:color="D16349" w:themeColor="accent1"/>
+          <w:left w:val="single" w:sz="8" w:space="0" w:color="D16349" w:themeColor="accent1"/>
+          <w:bottom w:val="single" w:sz="8" w:space="0" w:color="D16349" w:themeColor="accent1"/>
+          <w:right w:val="single" w:sz="8" w:space="0" w:color="D16349" w:themeColor="accent1"/>
+        </w:tcBorders>
+      </w:tcPr>
+    </w:tblStylePr>
+  </w:style>
+  <w:style w:type="table" w:styleId="LightShading-Accent6">
+    <w:name w:val="Light Shading Accent 6"/>
+    <w:basedOn w:val="TableNormal"/>
+    <w:uiPriority w:val="60"/>
+    <w:rsid w:val="00A84D8F"/>
+    <w:rPr>
+      <w:color w:val="A86C2A" w:themeColor="accent6" w:themeShade="BF"/>
+    </w:rPr>
+    <w:tblPr>
+      <w:tblStyleRowBandSize w:val="1"/>
+      <w:tblStyleColBandSize w:val="1"/>
+      <w:tblInd w:w="0" w:type="dxa"/>
+      <w:tblBorders>
+        <w:top w:val="single" w:sz="8" w:space="0" w:color="D19049" w:themeColor="accent6"/>
+        <w:bottom w:val="single" w:sz="8" w:space="0" w:color="D19049" w:themeColor="accent6"/>
+      </w:tblBorders>
+      <w:tblCellMar>
+        <w:top w:w="0" w:type="dxa"/>
+        <w:left w:w="108" w:type="dxa"/>
+        <w:bottom w:w="0" w:type="dxa"/>
+        <w:right w:w="108" w:type="dxa"/>
+      </w:tblCellMar>
+    </w:tblPr>
+    <w:tblStylePr w:type="firstRow">
+      <w:pPr>
+        <w:spacing w:before="0" w:after="0" w:line="240" w:lineRule="auto"/>
+      </w:pPr>
+      <w:rPr>
+        <w:b/>
+        <w:bCs/>
+      </w:rPr>
+      <w:tblPr/>
+      <w:tcPr>
+        <w:tcBorders>
+          <w:top w:val="single" w:sz="8" w:space="0" w:color="D19049" w:themeColor="accent6"/>
+          <w:left w:val="nil"/>
+          <w:bottom w:val="single" w:sz="8" w:space="0" w:color="D19049" w:themeColor="accent6"/>
+          <w:right w:val="nil"/>
+          <w:insideH w:val="nil"/>
+          <w:insideV w:val="nil"/>
+        </w:tcBorders>
+      </w:tcPr>
+    </w:tblStylePr>
+    <w:tblStylePr w:type="lastRow">
+      <w:pPr>
+        <w:spacing w:before="0" w:after="0" w:line="240" w:lineRule="auto"/>
+      </w:pPr>
+      <w:rPr>
+        <w:b/>
+        <w:bCs/>
+      </w:rPr>
+      <w:tblPr/>
+      <w:tcPr>
+        <w:tcBorders>
+          <w:top w:val="single" w:sz="8" w:space="0" w:color="D19049" w:themeColor="accent6"/>
+          <w:left w:val="nil"/>
+          <w:bottom w:val="single" w:sz="8" w:space="0" w:color="D19049" w:themeColor="accent6"/>
+          <w:right w:val="nil"/>
+          <w:insideH w:val="nil"/>
+          <w:insideV w:val="nil"/>
+        </w:tcBorders>
+      </w:tcPr>
+    </w:tblStylePr>
+    <w:tblStylePr w:type="firstCol">
+      <w:rPr>
+        <w:b/>
+        <w:bCs/>
+      </w:rPr>
+    </w:tblStylePr>
+    <w:tblStylePr w:type="lastCol">
+      <w:rPr>
+        <w:b/>
+        <w:bCs/>
+      </w:rPr>
+    </w:tblStylePr>
+    <w:tblStylePr w:type="band1Vert">
+      <w:tblPr/>
+      <w:tcPr>
+        <w:tcBorders>
+          <w:left w:val="nil"/>
+          <w:right w:val="nil"/>
+          <w:insideH w:val="nil"/>
+          <w:insideV w:val="nil"/>
+        </w:tcBorders>
+        <w:shd w:val="clear" w:color="auto" w:fill="F3E3D2" w:themeFill="accent6" w:themeFillTint="3F"/>
+      </w:tcPr>
+    </w:tblStylePr>
+    <w:tblStylePr w:type="band1Horz">
+      <w:tblPr/>
+      <w:tcPr>
+        <w:tcBorders>
+          <w:left w:val="nil"/>
+          <w:right w:val="nil"/>
+          <w:insideH w:val="nil"/>
+          <w:insideV w:val="nil"/>
+        </w:tcBorders>
+        <w:shd w:val="clear" w:color="auto" w:fill="F3E3D2" w:themeFill="accent6" w:themeFillTint="3F"/>
+      </w:tcPr>
+    </w:tblStylePr>
+  </w:style>
+  <w:style w:type="table" w:styleId="LightShading-Accent1">
+    <w:name w:val="Light Shading Accent 1"/>
+    <w:basedOn w:val="TableNormal"/>
+    <w:uiPriority w:val="60"/>
+    <w:rsid w:val="00A84D8F"/>
+    <w:rPr>
+      <w:color w:val="A8422A" w:themeColor="accent1" w:themeShade="BF"/>
+    </w:rPr>
+    <w:tblPr>
+      <w:tblStyleRowBandSize w:val="1"/>
+      <w:tblStyleColBandSize w:val="1"/>
+      <w:tblInd w:w="0" w:type="dxa"/>
+      <w:tblBorders>
+        <w:top w:val="single" w:sz="8" w:space="0" w:color="D16349" w:themeColor="accent1"/>
+        <w:bottom w:val="single" w:sz="8" w:space="0" w:color="D16349" w:themeColor="accent1"/>
+      </w:tblBorders>
+      <w:tblCellMar>
+        <w:top w:w="0" w:type="dxa"/>
+        <w:left w:w="108" w:type="dxa"/>
+        <w:bottom w:w="0" w:type="dxa"/>
+        <w:right w:w="108" w:type="dxa"/>
+      </w:tblCellMar>
+    </w:tblPr>
+    <w:tblStylePr w:type="firstRow">
+      <w:pPr>
+        <w:spacing w:before="0" w:after="0" w:line="240" w:lineRule="auto"/>
+      </w:pPr>
+      <w:rPr>
+        <w:b/>
+        <w:bCs/>
+      </w:rPr>
+      <w:tblPr/>
+      <w:tcPr>
+        <w:tcBorders>
+          <w:top w:val="single" w:sz="8" w:space="0" w:color="D16349" w:themeColor="accent1"/>
+          <w:left w:val="nil"/>
+          <w:bottom w:val="single" w:sz="8" w:space="0" w:color="D16349" w:themeColor="accent1"/>
+          <w:right w:val="nil"/>
+          <w:insideH w:val="nil"/>
+          <w:insideV w:val="nil"/>
+        </w:tcBorders>
+      </w:tcPr>
+    </w:tblStylePr>
+    <w:tblStylePr w:type="lastRow">
+      <w:pPr>
+        <w:spacing w:before="0" w:after="0" w:line="240" w:lineRule="auto"/>
+      </w:pPr>
+      <w:rPr>
+        <w:b/>
+        <w:bCs/>
+      </w:rPr>
+      <w:tblPr/>
+      <w:tcPr>
+        <w:tcBorders>
+          <w:top w:val="single" w:sz="8" w:space="0" w:color="D16349" w:themeColor="accent1"/>
+          <w:left w:val="nil"/>
+          <w:bottom w:val="single" w:sz="8" w:space="0" w:color="D16349" w:themeColor="accent1"/>
+          <w:right w:val="nil"/>
+          <w:insideH w:val="nil"/>
+          <w:insideV w:val="nil"/>
+        </w:tcBorders>
+      </w:tcPr>
+    </w:tblStylePr>
+    <w:tblStylePr w:type="firstCol">
+      <w:rPr>
+        <w:b/>
+        <w:bCs/>
+      </w:rPr>
+    </w:tblStylePr>
+    <w:tblStylePr w:type="lastCol">
+      <w:rPr>
+        <w:b/>
+        <w:bCs/>
+      </w:rPr>
+    </w:tblStylePr>
+    <w:tblStylePr w:type="band1Vert">
+      <w:tblPr/>
+      <w:tcPr>
+        <w:tcBorders>
+          <w:left w:val="nil"/>
+          <w:right w:val="nil"/>
+          <w:insideH w:val="nil"/>
+          <w:insideV w:val="nil"/>
+        </w:tcBorders>
+        <w:shd w:val="clear" w:color="auto" w:fill="F3D8D2" w:themeFill="accent1" w:themeFillTint="3F"/>
+      </w:tcPr>
+    </w:tblStylePr>
+    <w:tblStylePr w:type="band1Horz">
+      <w:tblPr/>
+      <w:tcPr>
+        <w:tcBorders>
+          <w:left w:val="nil"/>
+          <w:right w:val="nil"/>
+          <w:insideH w:val="nil"/>
+          <w:insideV w:val="nil"/>
+        </w:tcBorders>
+        <w:shd w:val="clear" w:color="auto" w:fill="F3D8D2" w:themeFill="accent1" w:themeFillTint="3F"/>
+      </w:tcPr>
+    </w:tblStylePr>
+  </w:style>
+  <w:style w:type="table" w:styleId="LightShading-Accent4">
+    <w:name w:val="Light Shading Accent 4"/>
+    <w:basedOn w:val="TableNormal"/>
+    <w:uiPriority w:val="60"/>
+    <w:rsid w:val="00A84D8F"/>
+    <w:rPr>
+      <w:color w:val="685C54" w:themeColor="accent4" w:themeShade="BF"/>
+    </w:rPr>
+    <w:tblPr>
+      <w:tblStyleRowBandSize w:val="1"/>
+      <w:tblStyleColBandSize w:val="1"/>
+      <w:tblInd w:w="0" w:type="dxa"/>
+      <w:tblBorders>
+        <w:top w:val="single" w:sz="8" w:space="0" w:color="8C7B70" w:themeColor="accent4"/>
+        <w:bottom w:val="single" w:sz="8" w:space="0" w:color="8C7B70" w:themeColor="accent4"/>
+      </w:tblBorders>
+      <w:tblCellMar>
+        <w:top w:w="0" w:type="dxa"/>
+        <w:left w:w="108" w:type="dxa"/>
+        <w:bottom w:w="0" w:type="dxa"/>
+        <w:right w:w="108" w:type="dxa"/>
+      </w:tblCellMar>
+    </w:tblPr>
+    <w:tblStylePr w:type="firstRow">
+      <w:pPr>
+        <w:spacing w:before="0" w:after="0" w:line="240" w:lineRule="auto"/>
+      </w:pPr>
+      <w:rPr>
+        <w:b/>
+        <w:bCs/>
+      </w:rPr>
+      <w:tblPr/>
+      <w:tcPr>
+        <w:tcBorders>
+          <w:top w:val="single" w:sz="8" w:space="0" w:color="8C7B70" w:themeColor="accent4"/>
+          <w:left w:val="nil"/>
+          <w:bottom w:val="single" w:sz="8" w:space="0" w:color="8C7B70" w:themeColor="accent4"/>
+          <w:right w:val="nil"/>
+          <w:insideH w:val="nil"/>
+          <w:insideV w:val="nil"/>
+        </w:tcBorders>
+      </w:tcPr>
+    </w:tblStylePr>
+    <w:tblStylePr w:type="lastRow">
+      <w:pPr>
+        <w:spacing w:before="0" w:after="0" w:line="240" w:lineRule="auto"/>
+      </w:pPr>
+      <w:rPr>
+        <w:b/>
+        <w:bCs/>
+      </w:rPr>
+      <w:tblPr/>
+      <w:tcPr>
+        <w:tcBorders>
+          <w:top w:val="single" w:sz="8" w:space="0" w:color="8C7B70" w:themeColor="accent4"/>
+          <w:left w:val="nil"/>
+          <w:bottom w:val="single" w:sz="8" w:space="0" w:color="8C7B70" w:themeColor="accent4"/>
+          <w:right w:val="nil"/>
+          <w:insideH w:val="nil"/>
+          <w:insideV w:val="nil"/>
+        </w:tcBorders>
+      </w:tcPr>
+    </w:tblStylePr>
+    <w:tblStylePr w:type="firstCol">
+      <w:rPr>
+        <w:b/>
+        <w:bCs/>
+      </w:rPr>
+    </w:tblStylePr>
+    <w:tblStylePr w:type="lastCol">
+      <w:rPr>
+        <w:b/>
+        <w:bCs/>
+      </w:rPr>
+    </w:tblStylePr>
+    <w:tblStylePr w:type="band1Vert">
+      <w:tblPr/>
+      <w:tcPr>
+        <w:tcBorders>
+          <w:left w:val="nil"/>
+          <w:right w:val="nil"/>
+          <w:insideH w:val="nil"/>
+          <w:insideV w:val="nil"/>
+        </w:tcBorders>
+        <w:shd w:val="clear" w:color="auto" w:fill="E2DEDB" w:themeFill="accent4" w:themeFillTint="3F"/>
+      </w:tcPr>
+    </w:tblStylePr>
+    <w:tblStylePr w:type="band1Horz">
+      <w:tblPr/>
+      <w:tcPr>
+        <w:tcBorders>
+          <w:left w:val="nil"/>
+          <w:right w:val="nil"/>
+          <w:insideH w:val="nil"/>
+          <w:insideV w:val="nil"/>
+        </w:tcBorders>
+        <w:shd w:val="clear" w:color="auto" w:fill="E2DEDB" w:themeFill="accent4" w:themeFillTint="3F"/>
+      </w:tcPr>
+    </w:tblStylePr>
+  </w:style>
 </w:styles>
 </file>
 
@@ -3579,6 +4639,446 @@
     <w:semiHidden/>
     <w:unhideWhenUsed/>
     <w:rsid w:val="00770448"/>
+  </w:style>
+  <w:style w:type="paragraph" w:styleId="DocumentMap">
+    <w:name w:val="Document Map"/>
+    <w:basedOn w:val="Normal"/>
+    <w:link w:val="DocumentMapChar"/>
+    <w:uiPriority w:val="99"/>
+    <w:semiHidden/>
+    <w:unhideWhenUsed/>
+    <w:rsid w:val="00731124"/>
+    <w:pPr>
+      <w:spacing w:before="0" w:after="0"/>
+    </w:pPr>
+    <w:rPr>
+      <w:rFonts w:ascii="Lucida Grande" w:hAnsi="Lucida Grande" w:cs="Lucida Grande"/>
+      <w:szCs w:val="24"/>
+    </w:rPr>
+  </w:style>
+  <w:style w:type="character" w:customStyle="1" w:styleId="DocumentMapChar">
+    <w:name w:val="Document Map Char"/>
+    <w:basedOn w:val="DefaultParagraphFont"/>
+    <w:link w:val="DocumentMap"/>
+    <w:uiPriority w:val="99"/>
+    <w:semiHidden/>
+    <w:rsid w:val="00731124"/>
+    <w:rPr>
+      <w:rFonts w:ascii="Lucida Grande" w:hAnsi="Lucida Grande" w:cs="Lucida Grande"/>
+      <w:lang w:eastAsia="en-US"/>
+    </w:rPr>
+  </w:style>
+  <w:style w:type="table" w:styleId="TableGrid">
+    <w:name w:val="Table Grid"/>
+    <w:basedOn w:val="TableNormal"/>
+    <w:uiPriority w:val="59"/>
+    <w:rsid w:val="00A84D8F"/>
+    <w:tblPr>
+      <w:tblInd w:w="0" w:type="dxa"/>
+      <w:tblBorders>
+        <w:top w:val="single" w:sz="4" w:space="0" w:color="auto"/>
+        <w:left w:val="single" w:sz="4" w:space="0" w:color="auto"/>
+        <w:bottom w:val="single" w:sz="4" w:space="0" w:color="auto"/>
+        <w:right w:val="single" w:sz="4" w:space="0" w:color="auto"/>
+        <w:insideH w:val="single" w:sz="4" w:space="0" w:color="auto"/>
+        <w:insideV w:val="single" w:sz="4" w:space="0" w:color="auto"/>
+      </w:tblBorders>
+      <w:tblCellMar>
+        <w:top w:w="0" w:type="dxa"/>
+        <w:left w:w="108" w:type="dxa"/>
+        <w:bottom w:w="0" w:type="dxa"/>
+        <w:right w:w="108" w:type="dxa"/>
+      </w:tblCellMar>
+    </w:tblPr>
+  </w:style>
+  <w:style w:type="table" w:styleId="LightList-Accent1">
+    <w:name w:val="Light List Accent 1"/>
+    <w:basedOn w:val="TableNormal"/>
+    <w:uiPriority w:val="61"/>
+    <w:rsid w:val="00A84D8F"/>
+    <w:tblPr>
+      <w:tblStyleRowBandSize w:val="1"/>
+      <w:tblStyleColBandSize w:val="1"/>
+      <w:tblInd w:w="0" w:type="dxa"/>
+      <w:tblBorders>
+        <w:top w:val="single" w:sz="8" w:space="0" w:color="D16349" w:themeColor="accent1"/>
+        <w:left w:val="single" w:sz="8" w:space="0" w:color="D16349" w:themeColor="accent1"/>
+        <w:bottom w:val="single" w:sz="8" w:space="0" w:color="D16349" w:themeColor="accent1"/>
+        <w:right w:val="single" w:sz="8" w:space="0" w:color="D16349" w:themeColor="accent1"/>
+      </w:tblBorders>
+      <w:tblCellMar>
+        <w:top w:w="0" w:type="dxa"/>
+        <w:left w:w="108" w:type="dxa"/>
+        <w:bottom w:w="0" w:type="dxa"/>
+        <w:right w:w="108" w:type="dxa"/>
+      </w:tblCellMar>
+    </w:tblPr>
+    <w:tblStylePr w:type="firstRow">
+      <w:pPr>
+        <w:spacing w:before="0" w:after="0" w:line="240" w:lineRule="auto"/>
+      </w:pPr>
+      <w:rPr>
+        <w:b/>
+        <w:bCs/>
+        <w:color w:val="FFFFFF" w:themeColor="background1"/>
+      </w:rPr>
+      <w:tblPr/>
+      <w:tcPr>
+        <w:shd w:val="clear" w:color="auto" w:fill="D16349" w:themeFill="accent1"/>
+      </w:tcPr>
+    </w:tblStylePr>
+    <w:tblStylePr w:type="lastRow">
+      <w:pPr>
+        <w:spacing w:before="0" w:after="0" w:line="240" w:lineRule="auto"/>
+      </w:pPr>
+      <w:rPr>
+        <w:b/>
+        <w:bCs/>
+      </w:rPr>
+      <w:tblPr/>
+      <w:tcPr>
+        <w:tcBorders>
+          <w:top w:val="double" w:sz="6" w:space="0" w:color="D16349" w:themeColor="accent1"/>
+          <w:left w:val="single" w:sz="8" w:space="0" w:color="D16349" w:themeColor="accent1"/>
+          <w:bottom w:val="single" w:sz="8" w:space="0" w:color="D16349" w:themeColor="accent1"/>
+          <w:right w:val="single" w:sz="8" w:space="0" w:color="D16349" w:themeColor="accent1"/>
+        </w:tcBorders>
+      </w:tcPr>
+    </w:tblStylePr>
+    <w:tblStylePr w:type="firstCol">
+      <w:rPr>
+        <w:b/>
+        <w:bCs/>
+      </w:rPr>
+    </w:tblStylePr>
+    <w:tblStylePr w:type="lastCol">
+      <w:rPr>
+        <w:b/>
+        <w:bCs/>
+      </w:rPr>
+    </w:tblStylePr>
+    <w:tblStylePr w:type="band1Vert">
+      <w:tblPr/>
+      <w:tcPr>
+        <w:tcBorders>
+          <w:top w:val="single" w:sz="8" w:space="0" w:color="D16349" w:themeColor="accent1"/>
+          <w:left w:val="single" w:sz="8" w:space="0" w:color="D16349" w:themeColor="accent1"/>
+          <w:bottom w:val="single" w:sz="8" w:space="0" w:color="D16349" w:themeColor="accent1"/>
+          <w:right w:val="single" w:sz="8" w:space="0" w:color="D16349" w:themeColor="accent1"/>
+        </w:tcBorders>
+      </w:tcPr>
+    </w:tblStylePr>
+    <w:tblStylePr w:type="band1Horz">
+      <w:tblPr/>
+      <w:tcPr>
+        <w:tcBorders>
+          <w:top w:val="single" w:sz="8" w:space="0" w:color="D16349" w:themeColor="accent1"/>
+          <w:left w:val="single" w:sz="8" w:space="0" w:color="D16349" w:themeColor="accent1"/>
+          <w:bottom w:val="single" w:sz="8" w:space="0" w:color="D16349" w:themeColor="accent1"/>
+          <w:right w:val="single" w:sz="8" w:space="0" w:color="D16349" w:themeColor="accent1"/>
+        </w:tcBorders>
+      </w:tcPr>
+    </w:tblStylePr>
+  </w:style>
+  <w:style w:type="table" w:styleId="LightShading-Accent6">
+    <w:name w:val="Light Shading Accent 6"/>
+    <w:basedOn w:val="TableNormal"/>
+    <w:uiPriority w:val="60"/>
+    <w:rsid w:val="00A84D8F"/>
+    <w:rPr>
+      <w:color w:val="A86C2A" w:themeColor="accent6" w:themeShade="BF"/>
+    </w:rPr>
+    <w:tblPr>
+      <w:tblStyleRowBandSize w:val="1"/>
+      <w:tblStyleColBandSize w:val="1"/>
+      <w:tblInd w:w="0" w:type="dxa"/>
+      <w:tblBorders>
+        <w:top w:val="single" w:sz="8" w:space="0" w:color="D19049" w:themeColor="accent6"/>
+        <w:bottom w:val="single" w:sz="8" w:space="0" w:color="D19049" w:themeColor="accent6"/>
+      </w:tblBorders>
+      <w:tblCellMar>
+        <w:top w:w="0" w:type="dxa"/>
+        <w:left w:w="108" w:type="dxa"/>
+        <w:bottom w:w="0" w:type="dxa"/>
+        <w:right w:w="108" w:type="dxa"/>
+      </w:tblCellMar>
+    </w:tblPr>
+    <w:tblStylePr w:type="firstRow">
+      <w:pPr>
+        <w:spacing w:before="0" w:after="0" w:line="240" w:lineRule="auto"/>
+      </w:pPr>
+      <w:rPr>
+        <w:b/>
+        <w:bCs/>
+      </w:rPr>
+      <w:tblPr/>
+      <w:tcPr>
+        <w:tcBorders>
+          <w:top w:val="single" w:sz="8" w:space="0" w:color="D19049" w:themeColor="accent6"/>
+          <w:left w:val="nil"/>
+          <w:bottom w:val="single" w:sz="8" w:space="0" w:color="D19049" w:themeColor="accent6"/>
+          <w:right w:val="nil"/>
+          <w:insideH w:val="nil"/>
+          <w:insideV w:val="nil"/>
+        </w:tcBorders>
+      </w:tcPr>
+    </w:tblStylePr>
+    <w:tblStylePr w:type="lastRow">
+      <w:pPr>
+        <w:spacing w:before="0" w:after="0" w:line="240" w:lineRule="auto"/>
+      </w:pPr>
+      <w:rPr>
+        <w:b/>
+        <w:bCs/>
+      </w:rPr>
+      <w:tblPr/>
+      <w:tcPr>
+        <w:tcBorders>
+          <w:top w:val="single" w:sz="8" w:space="0" w:color="D19049" w:themeColor="accent6"/>
+          <w:left w:val="nil"/>
+          <w:bottom w:val="single" w:sz="8" w:space="0" w:color="D19049" w:themeColor="accent6"/>
+          <w:right w:val="nil"/>
+          <w:insideH w:val="nil"/>
+          <w:insideV w:val="nil"/>
+        </w:tcBorders>
+      </w:tcPr>
+    </w:tblStylePr>
+    <w:tblStylePr w:type="firstCol">
+      <w:rPr>
+        <w:b/>
+        <w:bCs/>
+      </w:rPr>
+    </w:tblStylePr>
+    <w:tblStylePr w:type="lastCol">
+      <w:rPr>
+        <w:b/>
+        <w:bCs/>
+      </w:rPr>
+    </w:tblStylePr>
+    <w:tblStylePr w:type="band1Vert">
+      <w:tblPr/>
+      <w:tcPr>
+        <w:tcBorders>
+          <w:left w:val="nil"/>
+          <w:right w:val="nil"/>
+          <w:insideH w:val="nil"/>
+          <w:insideV w:val="nil"/>
+        </w:tcBorders>
+        <w:shd w:val="clear" w:color="auto" w:fill="F3E3D2" w:themeFill="accent6" w:themeFillTint="3F"/>
+      </w:tcPr>
+    </w:tblStylePr>
+    <w:tblStylePr w:type="band1Horz">
+      <w:tblPr/>
+      <w:tcPr>
+        <w:tcBorders>
+          <w:left w:val="nil"/>
+          <w:right w:val="nil"/>
+          <w:insideH w:val="nil"/>
+          <w:insideV w:val="nil"/>
+        </w:tcBorders>
+        <w:shd w:val="clear" w:color="auto" w:fill="F3E3D2" w:themeFill="accent6" w:themeFillTint="3F"/>
+      </w:tcPr>
+    </w:tblStylePr>
+  </w:style>
+  <w:style w:type="table" w:styleId="LightShading-Accent1">
+    <w:name w:val="Light Shading Accent 1"/>
+    <w:basedOn w:val="TableNormal"/>
+    <w:uiPriority w:val="60"/>
+    <w:rsid w:val="00A84D8F"/>
+    <w:rPr>
+      <w:color w:val="A8422A" w:themeColor="accent1" w:themeShade="BF"/>
+    </w:rPr>
+    <w:tblPr>
+      <w:tblStyleRowBandSize w:val="1"/>
+      <w:tblStyleColBandSize w:val="1"/>
+      <w:tblInd w:w="0" w:type="dxa"/>
+      <w:tblBorders>
+        <w:top w:val="single" w:sz="8" w:space="0" w:color="D16349" w:themeColor="accent1"/>
+        <w:bottom w:val="single" w:sz="8" w:space="0" w:color="D16349" w:themeColor="accent1"/>
+      </w:tblBorders>
+      <w:tblCellMar>
+        <w:top w:w="0" w:type="dxa"/>
+        <w:left w:w="108" w:type="dxa"/>
+        <w:bottom w:w="0" w:type="dxa"/>
+        <w:right w:w="108" w:type="dxa"/>
+      </w:tblCellMar>
+    </w:tblPr>
+    <w:tblStylePr w:type="firstRow">
+      <w:pPr>
+        <w:spacing w:before="0" w:after="0" w:line="240" w:lineRule="auto"/>
+      </w:pPr>
+      <w:rPr>
+        <w:b/>
+        <w:bCs/>
+      </w:rPr>
+      <w:tblPr/>
+      <w:tcPr>
+        <w:tcBorders>
+          <w:top w:val="single" w:sz="8" w:space="0" w:color="D16349" w:themeColor="accent1"/>
+          <w:left w:val="nil"/>
+          <w:bottom w:val="single" w:sz="8" w:space="0" w:color="D16349" w:themeColor="accent1"/>
+          <w:right w:val="nil"/>
+          <w:insideH w:val="nil"/>
+          <w:insideV w:val="nil"/>
+        </w:tcBorders>
+      </w:tcPr>
+    </w:tblStylePr>
+    <w:tblStylePr w:type="lastRow">
+      <w:pPr>
+        <w:spacing w:before="0" w:after="0" w:line="240" w:lineRule="auto"/>
+      </w:pPr>
+      <w:rPr>
+        <w:b/>
+        <w:bCs/>
+      </w:rPr>
+      <w:tblPr/>
+      <w:tcPr>
+        <w:tcBorders>
+          <w:top w:val="single" w:sz="8" w:space="0" w:color="D16349" w:themeColor="accent1"/>
+          <w:left w:val="nil"/>
+          <w:bottom w:val="single" w:sz="8" w:space="0" w:color="D16349" w:themeColor="accent1"/>
+          <w:right w:val="nil"/>
+          <w:insideH w:val="nil"/>
+          <w:insideV w:val="nil"/>
+        </w:tcBorders>
+      </w:tcPr>
+    </w:tblStylePr>
+    <w:tblStylePr w:type="firstCol">
+      <w:rPr>
+        <w:b/>
+        <w:bCs/>
+      </w:rPr>
+    </w:tblStylePr>
+    <w:tblStylePr w:type="lastCol">
+      <w:rPr>
+        <w:b/>
+        <w:bCs/>
+      </w:rPr>
+    </w:tblStylePr>
+    <w:tblStylePr w:type="band1Vert">
+      <w:tblPr/>
+      <w:tcPr>
+        <w:tcBorders>
+          <w:left w:val="nil"/>
+          <w:right w:val="nil"/>
+          <w:insideH w:val="nil"/>
+          <w:insideV w:val="nil"/>
+        </w:tcBorders>
+        <w:shd w:val="clear" w:color="auto" w:fill="F3D8D2" w:themeFill="accent1" w:themeFillTint="3F"/>
+      </w:tcPr>
+    </w:tblStylePr>
+    <w:tblStylePr w:type="band1Horz">
+      <w:tblPr/>
+      <w:tcPr>
+        <w:tcBorders>
+          <w:left w:val="nil"/>
+          <w:right w:val="nil"/>
+          <w:insideH w:val="nil"/>
+          <w:insideV w:val="nil"/>
+        </w:tcBorders>
+        <w:shd w:val="clear" w:color="auto" w:fill="F3D8D2" w:themeFill="accent1" w:themeFillTint="3F"/>
+      </w:tcPr>
+    </w:tblStylePr>
+  </w:style>
+  <w:style w:type="table" w:styleId="LightShading-Accent4">
+    <w:name w:val="Light Shading Accent 4"/>
+    <w:basedOn w:val="TableNormal"/>
+    <w:uiPriority w:val="60"/>
+    <w:rsid w:val="00A84D8F"/>
+    <w:rPr>
+      <w:color w:val="685C54" w:themeColor="accent4" w:themeShade="BF"/>
+    </w:rPr>
+    <w:tblPr>
+      <w:tblStyleRowBandSize w:val="1"/>
+      <w:tblStyleColBandSize w:val="1"/>
+      <w:tblInd w:w="0" w:type="dxa"/>
+      <w:tblBorders>
+        <w:top w:val="single" w:sz="8" w:space="0" w:color="8C7B70" w:themeColor="accent4"/>
+        <w:bottom w:val="single" w:sz="8" w:space="0" w:color="8C7B70" w:themeColor="accent4"/>
+      </w:tblBorders>
+      <w:tblCellMar>
+        <w:top w:w="0" w:type="dxa"/>
+        <w:left w:w="108" w:type="dxa"/>
+        <w:bottom w:w="0" w:type="dxa"/>
+        <w:right w:w="108" w:type="dxa"/>
+      </w:tblCellMar>
+    </w:tblPr>
+    <w:tblStylePr w:type="firstRow">
+      <w:pPr>
+        <w:spacing w:before="0" w:after="0" w:line="240" w:lineRule="auto"/>
+      </w:pPr>
+      <w:rPr>
+        <w:b/>
+        <w:bCs/>
+      </w:rPr>
+      <w:tblPr/>
+      <w:tcPr>
+        <w:tcBorders>
+          <w:top w:val="single" w:sz="8" w:space="0" w:color="8C7B70" w:themeColor="accent4"/>
+          <w:left w:val="nil"/>
+          <w:bottom w:val="single" w:sz="8" w:space="0" w:color="8C7B70" w:themeColor="accent4"/>
+          <w:right w:val="nil"/>
+          <w:insideH w:val="nil"/>
+          <w:insideV w:val="nil"/>
+        </w:tcBorders>
+      </w:tcPr>
+    </w:tblStylePr>
+    <w:tblStylePr w:type="lastRow">
+      <w:pPr>
+        <w:spacing w:before="0" w:after="0" w:line="240" w:lineRule="auto"/>
+      </w:pPr>
+      <w:rPr>
+        <w:b/>
+        <w:bCs/>
+      </w:rPr>
+      <w:tblPr/>
+      <w:tcPr>
+        <w:tcBorders>
+          <w:top w:val="single" w:sz="8" w:space="0" w:color="8C7B70" w:themeColor="accent4"/>
+          <w:left w:val="nil"/>
+          <w:bottom w:val="single" w:sz="8" w:space="0" w:color="8C7B70" w:themeColor="accent4"/>
+          <w:right w:val="nil"/>
+          <w:insideH w:val="nil"/>
+          <w:insideV w:val="nil"/>
+        </w:tcBorders>
+      </w:tcPr>
+    </w:tblStylePr>
+    <w:tblStylePr w:type="firstCol">
+      <w:rPr>
+        <w:b/>
+        <w:bCs/>
+      </w:rPr>
+    </w:tblStylePr>
+    <w:tblStylePr w:type="lastCol">
+      <w:rPr>
+        <w:b/>
+        <w:bCs/>
+      </w:rPr>
+    </w:tblStylePr>
+    <w:tblStylePr w:type="band1Vert">
+      <w:tblPr/>
+      <w:tcPr>
+        <w:tcBorders>
+          <w:left w:val="nil"/>
+          <w:right w:val="nil"/>
+          <w:insideH w:val="nil"/>
+          <w:insideV w:val="nil"/>
+        </w:tcBorders>
+        <w:shd w:val="clear" w:color="auto" w:fill="E2DEDB" w:themeFill="accent4" w:themeFillTint="3F"/>
+      </w:tcPr>
+    </w:tblStylePr>
+    <w:tblStylePr w:type="band1Horz">
+      <w:tblPr/>
+      <w:tcPr>
+        <w:tcBorders>
+          <w:left w:val="nil"/>
+          <w:right w:val="nil"/>
+          <w:insideH w:val="nil"/>
+          <w:insideV w:val="nil"/>
+        </w:tcBorders>
+        <w:shd w:val="clear" w:color="auto" w:fill="E2DEDB" w:themeFill="accent4" w:themeFillTint="3F"/>
+      </w:tcPr>
+    </w:tblStylePr>
   </w:style>
 </w:styles>
 </file>
@@ -7828,7 +9328,7 @@
 </file>
 
 <file path=customXml/itemProps1.xml><?xml version="1.0" encoding="utf-8"?>
-<ds:datastoreItem xmlns:ds="http://schemas.openxmlformats.org/officeDocument/2006/customXml" ds:itemID="{D53CF20C-76F8-2943-8FB6-90E97107E3BB}">
+<ds:datastoreItem xmlns:ds="http://schemas.openxmlformats.org/officeDocument/2006/customXml" ds:itemID="{5A093C9A-8052-7C47-A68D-96BD25E66E05}">
   <ds:schemaRefs>
     <ds:schemaRef ds:uri="http://schemas.openxmlformats.org/officeDocument/2006/bibliography"/>
   </ds:schemaRefs>

</xml_diff>